<commit_message>
add data and scripts
</commit_message>
<xml_diff>
--- a/paper/manuscript.docx
+++ b/paper/manuscript.docx
@@ -146,20 +146,7 @@
         <w:t xml:space="preserve">Arabidopsis thaliana</w:t>
       </w:r>
       <w:r>
-        <w:t xml:space="preserve">. Out of a single significant peak on the third chromosome of</w:t>
-      </w:r>
-      <w:r>
-        <w:t xml:space="preserve"> </w:t>
-      </w:r>
-      <w:r>
-        <w:rPr>
-          <w:iCs/>
-          <w:i/>
-        </w:rPr>
-        <w:t xml:space="preserve">A. thaliana</w:t>
-      </w:r>
-      <w:r>
-        <w:t xml:space="preserve">, we isolated</w:t>
+        <w:t xml:space="preserve">. Out of a single significant peak on the third chromosome, we isolated</w:t>
       </w:r>
       <w:r>
         <w:t xml:space="preserve"> </w:t>
@@ -329,7 +316,7 @@
         <w:pStyle w:val="BodyText"/>
       </w:pPr>
       <w:r>
-        <w:t xml:space="preserve">Genome-wide association study (GWAS) is increasingly recognized as a promising approach to dissect the genetic architecture of ecologically important traits</w:t>
+        <w:t xml:space="preserve">Genome-wide association study (GWAS) is recognized as a promising approach to dissect the genetic architecture of ecologically important traits</w:t>
       </w:r>
       <w:r>
         <w:t xml:space="preserve"> </w:t>
@@ -434,7 +421,7 @@
         <w:t xml:space="preserve"> </w:t>
       </w:r>
       <w:r>
-        <w:t xml:space="preserve">bloom in spring, some they are also attacked by xxx during early summer</w:t>
+        <w:t xml:space="preserve">bloom in spring after over-wintering, some cohorts have overlapped life cycles []. When plants emerge from late spring to early summer, they are threatened by various herbivores such as aphids and beetles</w:t>
       </w:r>
       <w:r>
         <w:t xml:space="preserve"> </w:t>
@@ -443,7 +430,17 @@
         <w:t xml:space="preserve">[10, 20]</w:t>
       </w:r>
       <w:r>
-        <w:t xml:space="preserve">. Of diverse herbivores, aphids are a main herbivore</w:t>
+        <w:t xml:space="preserve">. Of the diverse herbivores, aphids are a major herbivore that can exert selection across a natural distribution range of</w:t>
+      </w:r>
+      <w:r>
+        <w:t xml:space="preserve"> </w:t>
+      </w:r>
+      <w:r>
+        <w:rPr>
+          <w:iCs/>
+          <w:i/>
+        </w:rPr>
+        <w:t xml:space="preserve">A. thaliana</w:t>
       </w:r>
       <w:r>
         <w:t xml:space="preserve"> </w:t>
@@ -452,7 +449,7 @@
         <w:t xml:space="preserve">[21]</w:t>
       </w:r>
       <w:r>
-        <w:t xml:space="preserve">. Phenological traits may play a pivotal role in colonization of other organisms (Horton et al. 2014).</w:t>
+        <w:t xml:space="preserve">. Because aphids often suck phloem saps from flowering stems, we hypothesized that plant life-history traits may play a key role in aphid colonization in the field.</w:t>
       </w:r>
     </w:p>
     <w:p>
@@ -580,7 +577,7 @@
       </w:r>
     </w:p>
     <w:bookmarkEnd w:id="22"/>
-    <w:bookmarkStart w:id="28" w:name="materials-methods"/>
+    <w:bookmarkStart w:id="33" w:name="materials-methods"/>
     <w:p>
       <w:pPr>
         <w:pStyle w:val="Heading1"/>
@@ -589,13 +586,22 @@
         <w:t xml:space="preserve">Materials &amp; Methods</w:t>
       </w:r>
     </w:p>
-    <w:bookmarkStart w:id="23" w:name="study-site-subsection"/>
+    <w:bookmarkStart w:id="28" w:name="field-gwas"/>
     <w:p>
       <w:pPr>
         <w:pStyle w:val="Heading2"/>
       </w:pPr>
       <w:r>
-        <w:t xml:space="preserve">Study site (subsection)</w:t>
+        <w:t xml:space="preserve">Field GWAS</w:t>
+      </w:r>
+    </w:p>
+    <w:bookmarkStart w:id="23" w:name="plants"/>
+    <w:p>
+      <w:pPr>
+        <w:pStyle w:val="Heading3"/>
+      </w:pPr>
+      <w:r>
+        <w:t xml:space="preserve">Plants</w:t>
       </w:r>
     </w:p>
     <w:p>
@@ -603,169 +609,158 @@
         <w:pStyle w:val="FirstParagraph"/>
       </w:pPr>
       <w:r>
+        <w:t xml:space="preserve">We selected 196 accessions from RegMap</w:t>
+      </w:r>
+      <w:r>
+        <w:t xml:space="preserve"> </w:t>
+      </w:r>
+      <w:r>
+        <w:t xml:space="preserve">[22]</w:t>
+      </w:r>
+      <w:r>
+        <w:t xml:space="preserve"> </w:t>
+      </w:r>
+      <w:r>
+        <w:t xml:space="preserve">and 1001 Genomes</w:t>
+      </w:r>
+      <w:r>
+        <w:t xml:space="preserve"> </w:t>
+      </w:r>
+      <w:r>
+        <w:t xml:space="preserve">[23]</w:t>
+      </w:r>
+      <w:r>
+        <w:t xml:space="preserve"> </w:t>
+      </w:r>
+      <w:r>
+        <w:t xml:space="preserve">projects, most of which were overlapped with previous GWAS of biotic interaction</w:t>
+      </w:r>
+      <w:r>
+        <w:t xml:space="preserve"> </w:t>
+      </w:r>
+      <w:r>
+        <w:t xml:space="preserve">[24]</w:t>
+      </w:r>
+      <w:r>
+        <w:t xml:space="preserve">.</w:t>
+      </w:r>
+    </w:p>
+    <w:bookmarkEnd w:id="23"/>
+    <w:bookmarkStart w:id="24" w:name="field-experiments"/>
+    <w:p>
+      <w:pPr>
+        <w:pStyle w:val="Heading3"/>
+      </w:pPr>
+      <w:r>
+        <w:t xml:space="preserve">Field experiments</w:t>
+      </w:r>
+    </w:p>
+    <w:p>
+      <w:pPr>
+        <w:pStyle w:val="FirstParagraph"/>
+      </w:pPr>
+      <w:r>
         <w:t xml:space="preserve">Our field survey was conducted in the Irchel-Campus of the University of Zurich….</w:t>
-      </w:r>
-    </w:p>
-    <w:bookmarkEnd w:id="23"/>
-    <w:bookmarkStart w:id="24" w:name="field-survey"/>
-    <w:p>
-      <w:pPr>
-        <w:pStyle w:val="Heading2"/>
-      </w:pPr>
-      <w:r>
-        <w:t xml:space="preserve">Field survey</w:t>
       </w:r>
     </w:p>
     <w:bookmarkEnd w:id="24"/>
     <w:bookmarkStart w:id="27" w:name="data-analysis"/>
     <w:p>
       <w:pPr>
-        <w:pStyle w:val="Heading2"/>
+        <w:pStyle w:val="Heading3"/>
       </w:pPr>
       <w:r>
         <w:t xml:space="preserve">Data analysis</w:t>
       </w:r>
     </w:p>
-    <w:bookmarkStart w:id="25" w:name="statistical-tests-subsubsection"/>
-    <w:p>
-      <w:pPr>
-        <w:pStyle w:val="Heading3"/>
-      </w:pPr>
-      <w:r>
-        <w:t xml:space="preserve">Statistical tests (subsubsection)</w:t>
-      </w:r>
-    </w:p>
     <w:p>
       <w:pPr>
         <w:pStyle w:val="FirstParagraph"/>
       </w:pPr>
       <w:r>
-        <w:t xml:space="preserve">We used standard linear models or generalized linear model (GLM) to analyze relationship between the plant height and …</w:t>
-      </w:r>
-    </w:p>
-    <w:bookmarkEnd w:id="25"/>
-    <w:bookmarkStart w:id="26" w:name="figure-presentation-subsubsection"/>
-    <w:p>
-      <w:pPr>
-        <w:pStyle w:val="Heading3"/>
-      </w:pPr>
-      <w:r>
-        <w:t xml:space="preserve">Figure presentation (subsubsection)</w:t>
-      </w:r>
-    </w:p>
-    <w:p>
-      <w:pPr>
-        <w:pStyle w:val="FirstParagraph"/>
-      </w:pPr>
-      <w:r>
-        <w:t xml:space="preserve">We added trend lines to the bi-plots following the linear regression model:</w:t>
-      </w:r>
-    </w:p>
-    <w:p>
-      <w:pPr>
-        <w:pStyle w:val="BodyText"/>
-      </w:pPr>
-      <m:oMathPara>
-        <m:oMathParaPr>
-          <m:jc m:val="center"/>
-        </m:oMathParaPr>
-        <m:oMath>
-          <m:r>
-            <m:t>y</m:t>
-          </m:r>
-          <m:r>
-            <m:rPr>
-              <m:sty m:val="p"/>
-            </m:rPr>
-            <m:t>=</m:t>
-          </m:r>
-          <m:r>
-            <m:t>a</m:t>
-          </m:r>
-          <m:r>
-            <m:rPr>
-              <m:sty m:val="p"/>
-            </m:rPr>
-            <m:t>+</m:t>
-          </m:r>
-          <m:r>
-            <m:t>b</m:t>
-          </m:r>
-          <m:r>
-            <m:t>x</m:t>
-          </m:r>
-        </m:oMath>
-      </m:oMathPara>
-    </w:p>
-    <w:p>
-      <w:pPr>
-        <w:pStyle w:val="FirstParagraph"/>
-      </w:pPr>
-      <w:r>
-        <w:t xml:space="preserve">, where</w:t>
+        <w:t xml:space="preserve">GWAS was performed using the GWA-portal website (</w:t>
+      </w:r>
+      <w:hyperlink r:id="rId25">
+        <w:r>
+          <w:rPr>
+            <w:rStyle w:val="Hyperlink"/>
+          </w:rPr>
+          <w:t xml:space="preserve">https://gwas.gmi.oeaw.ac.at</w:t>
+        </w:r>
+      </w:hyperlink>
+      <w:r>
+        <w:t xml:space="preserve">)</w:t>
+      </w:r>
+      <w:r>
+        <w:t xml:space="preserve"> </w:t>
+      </w:r>
+      <w:r>
+        <w:t xml:space="preserve">[25]</w:t>
+      </w:r>
+      <w:r>
+        <w:t xml:space="preserve">. Target phenotypes were the total number of</w:t>
+      </w:r>
+      <w:r>
+        <w:t xml:space="preserve"> </w:t>
+      </w:r>
+      <w:r>
+        <w:rPr>
+          <w:iCs/>
+          <w:i/>
+        </w:rPr>
+        <w:t xml:space="preserve">Lipaphis erysimi</w:t>
+      </w:r>
+      <w:r>
+        <w:t xml:space="preserve"> </w:t>
+      </w:r>
+      <w:r>
+        <w:t xml:space="preserve">and</w:t>
+      </w:r>
+      <w:r>
+        <w:t xml:space="preserve"> </w:t>
+      </w:r>
+      <w:r>
+        <w:rPr>
+          <w:iCs/>
+          <w:i/>
+        </w:rPr>
+        <w:t xml:space="preserve">Brevicoryne brassicae</w:t>
+      </w:r>
+      <w:r>
+        <w:t xml:space="preserve"> </w:t>
+      </w:r>
+      <w:r>
+        <w:t xml:space="preserve">per plant; or presence (1) or absense (0) of bolting. The imputed fullsequence dataset were chosen as SNP data for the 196 accessions. Pseudo-heritability</w:t>
+      </w:r>
+      <w:r>
+        <w:t xml:space="preserve"> </w:t>
+      </w:r>
+      <m:oMath>
+        <m:sSup>
+          <m:e>
+            <m:r>
+              <m:t>h</m:t>
+            </m:r>
+          </m:e>
+          <m:sup>
+            <m:r>
+              <m:t>2</m:t>
+            </m:r>
+          </m:sup>
+        </m:sSup>
+      </m:oMath>
+      <w:r>
+        <w:t xml:space="preserve"> </w:t>
+      </w:r>
+      <w:r>
+        <w:t xml:space="preserve">was calculated for each target phenotype before association mapping. Accelerated mixed models (AMMs) were used for association mapping with a correction of kinship structure. The genome-wide significance level was given at</w:t>
       </w:r>
       <w:r>
         <w:t xml:space="preserve"> </w:t>
       </w:r>
       <m:oMath>
         <m:r>
-          <m:t>y</m:t>
-        </m:r>
-      </m:oMath>
-      <w:r>
-        <w:t xml:space="preserve"> </w:t>
-      </w:r>
-      <w:r>
-        <w:t xml:space="preserve">is the response variable;</w:t>
-      </w:r>
-      <w:r>
-        <w:t xml:space="preserve"> </w:t>
-      </w:r>
-      <m:oMath>
-        <m:r>
-          <m:t>x</m:t>
-        </m:r>
-      </m:oMath>
-      <w:r>
-        <w:t xml:space="preserve"> </w:t>
-      </w:r>
-      <w:r>
-        <w:t xml:space="preserve">is the explanatory variable;</w:t>
-      </w:r>
-      <w:r>
-        <w:t xml:space="preserve"> </w:t>
-      </w:r>
-      <m:oMath>
-        <m:r>
-          <m:t>a</m:t>
-        </m:r>
-      </m:oMath>
-      <w:r>
-        <w:t xml:space="preserve"> </w:t>
-      </w:r>
-      <w:r>
-        <w:t xml:space="preserve">indicates the intercept;</w:t>
-      </w:r>
-      <w:r>
-        <w:t xml:space="preserve"> </w:t>
-      </w:r>
-      <m:oMath>
-        <m:r>
-          <m:t>b</m:t>
-        </m:r>
-      </m:oMath>
-      <w:r>
-        <w:t xml:space="preserve"> </w:t>
-      </w:r>
-      <w:r>
-        <w:t xml:space="preserve">represents the regression slope. Because a log link function was used in the Poisson GLM, a regression curve was given by</w:t>
-      </w:r>
-      <w:r>
-        <w:t xml:space="preserve"> </w:t>
-      </w:r>
-      <m:oMath>
-        <m:r>
-          <m:t>y</m:t>
+          <m:t>p</m:t>
         </m:r>
         <m:r>
           <m:rPr>
@@ -773,52 +768,152 @@
           </m:rPr>
           <m:t>=</m:t>
         </m:r>
-        <m:sSup>
-          <m:e>
-            <m:r>
-              <m:t>e</m:t>
-            </m:r>
-          </m:e>
-          <m:sup>
-            <m:d>
-              <m:dPr>
-                <m:begChr m:val="("/>
-                <m:endChr m:val=")"/>
-                <m:sepChr m:val=""/>
-                <m:grow/>
-              </m:dPr>
-              <m:e>
-                <m:r>
-                  <m:t>a</m:t>
-                </m:r>
-                <m:r>
-                  <m:rPr>
-                    <m:sty m:val="p"/>
-                  </m:rPr>
-                  <m:t>+</m:t>
-                </m:r>
-                <m:r>
-                  <m:t>b</m:t>
-                </m:r>
-                <m:r>
-                  <m:t>x</m:t>
-                </m:r>
-              </m:e>
-            </m:d>
-          </m:sup>
-        </m:sSup>
+        <m:r>
+          <m:t>0.05</m:t>
+        </m:r>
       </m:oMath>
       <w:r>
         <w:t xml:space="preserve"> </w:t>
       </w:r>
       <w:r>
-        <w:t xml:space="preserve">for the number of seeds.</w:t>
-      </w:r>
-    </w:p>
-    <w:bookmarkEnd w:id="26"/>
+        <w:t xml:space="preserve">with Bonferroni correction of multiple testing. The number of aphids was log(</w:t>
+      </w:r>
+      <m:oMath>
+        <m:r>
+          <m:t>x</m:t>
+        </m:r>
+        <m:r>
+          <m:rPr>
+            <m:sty m:val="p"/>
+          </m:rPr>
+          <m:t>+</m:t>
+        </m:r>
+        <m:r>
+          <m:t>1</m:t>
+        </m:r>
+      </m:oMath>
+      <w:r>
+        <w:t xml:space="preserve">)-transformed to improve normality. Input phenotype data are available as a supplementary material (Table S1). After the association mapping, candidate genes were searched within ca. 10 kb near a focal SNP. To estimate gene functions from gene expression information, we used eFP browser, 1001 transcriptome data, and ATTED-II coexpression database.</w:t>
+      </w:r>
+    </w:p>
+    <w:p>
+      <w:pPr>
+        <w:pStyle w:val="BodyText"/>
+      </w:pPr>
+      <w:r>
+        <w:t xml:space="preserve">Gene ontology enrichment analysis was performed for the results of GWA-portal. xxxx. To deal with statistical non-independence of SNPs, we employed an unbiased GO analysis implemented in the Gowinda program. The cut-off value of minor allele frequency (MAF) was set at 0.025 for the entire SNP set, and SNPs having the top 1% value of -log</w:t>
+      </w:r>
+      <w:r>
+        <w:t xml:space="preserve">10</w:t>
+      </w:r>
+      <w:r>
+        <w:t xml:space="preserve">(</w:t>
+      </w:r>
+      <m:oMath>
+        <m:r>
+          <m:t>p</m:t>
+        </m:r>
+      </m:oMath>
+      <w:r>
+        <w:t xml:space="preserve">) were tested against the entire set. The latest gene feature format (GFF) and GO slim annotation of</w:t>
+      </w:r>
+      <w:r>
+        <w:t xml:space="preserve"> </w:t>
+      </w:r>
+      <w:r>
+        <w:rPr>
+          <w:iCs/>
+          <w:i/>
+        </w:rPr>
+        <w:t xml:space="preserve">A. thaliana</w:t>
+      </w:r>
+      <w:r>
+        <w:t xml:space="preserve"> </w:t>
+      </w:r>
+      <w:r>
+        <w:t xml:space="preserve">were downloaded from The Arabidopsis Information Resource (TAIR) (</w:t>
+      </w:r>
+      <w:hyperlink r:id="rId26">
+        <w:r>
+          <w:rPr>
+            <w:rStyle w:val="Hyperlink"/>
+          </w:rPr>
+          <w:t xml:space="preserve">https://www.arabidopsis.org/</w:t>
+        </w:r>
+      </w:hyperlink>
+      <w:r>
+        <w:t xml:space="preserve">). The Gowinda program was run with the key arguments of –simulations 1000000 –min-significance 1 –gene-definition updownstream1000 –mode gene –min-genes 2.</w:t>
+      </w:r>
+    </w:p>
     <w:bookmarkEnd w:id="27"/>
     <w:bookmarkEnd w:id="28"/>
-    <w:bookmarkStart w:id="30" w:name="results-discussion"/>
+    <w:bookmarkStart w:id="32" w:name="mutant-analysis"/>
+    <w:p>
+      <w:pPr>
+        <w:pStyle w:val="Heading2"/>
+      </w:pPr>
+      <w:r>
+        <w:t xml:space="preserve">Mutant analysis</w:t>
+      </w:r>
+    </w:p>
+    <w:bookmarkStart w:id="30" w:name="plants-1"/>
+    <w:p>
+      <w:pPr>
+        <w:pStyle w:val="Heading3"/>
+      </w:pPr>
+      <w:r>
+        <w:t xml:space="preserve">Plants</w:t>
+      </w:r>
+    </w:p>
+    <w:p>
+      <w:pPr>
+        <w:pStyle w:val="FirstParagraph"/>
+      </w:pPr>
+      <w:r>
+        <w:t xml:space="preserve">T-DNA insertion lines of</w:t>
+      </w:r>
+      <w:r>
+        <w:t xml:space="preserve"> </w:t>
+      </w:r>
+      <w:r>
+        <w:rPr>
+          <w:iCs/>
+          <w:i/>
+        </w:rPr>
+        <w:t xml:space="preserve">A. thaliana</w:t>
+      </w:r>
+      <w:r>
+        <w:t xml:space="preserve"> </w:t>
+      </w:r>
+      <w:r>
+        <w:t xml:space="preserve">were obtained from the Nottingham Arabidopsis Stock Centre (NASC) (</w:t>
+      </w:r>
+      <w:hyperlink r:id="rId29">
+        <w:r>
+          <w:rPr>
+            <w:rStyle w:val="Hyperlink"/>
+          </w:rPr>
+          <w:t xml:space="preserve">https://arabidopsis.info/</w:t>
+        </w:r>
+      </w:hyperlink>
+      <w:r>
+        <w:t xml:space="preserve">).</w:t>
+      </w:r>
+    </w:p>
+    <w:bookmarkEnd w:id="30"/>
+    <w:bookmarkStart w:id="31" w:name="bioassay"/>
+    <w:p>
+      <w:pPr>
+        <w:pStyle w:val="Heading3"/>
+      </w:pPr>
+      <w:r>
+        <w:t xml:space="preserve">Bioassay</w:t>
+      </w:r>
+    </w:p>
+    <w:bookmarkEnd w:id="31"/>
+    <w:bookmarkEnd w:id="32"/>
+    <w:bookmarkEnd w:id="33"/>
+    <w:bookmarkStart w:id="35" w:name="results-discussion"/>
     <w:p>
       <w:pPr>
         <w:pStyle w:val="Heading1"/>
@@ -904,7 +999,7 @@
       <w:r>
         <w:t xml:space="preserve">This study dealt with virtual data and thereby provided no biological significance. Citation Style Language (.csl) is usually available at journal’s page or other repository (</w:t>
       </w:r>
-      <w:hyperlink r:id="rId29">
+      <w:hyperlink r:id="rId34">
         <w:r>
           <w:rPr>
             <w:rStyle w:val="Hyperlink"/>
@@ -916,8 +1011,8 @@
         <w:t xml:space="preserve">). If you need a more complex format, HTML or even LaTeX may be required. Try to minimize manual handling until you give up, and export to .docx lastly.</w:t>
       </w:r>
     </w:p>
-    <w:bookmarkEnd w:id="30"/>
-    <w:bookmarkStart w:id="53" w:name="references"/>
+    <w:bookmarkEnd w:id="35"/>
+    <w:bookmarkStart w:id="62" w:name="references"/>
     <w:p>
       <w:pPr>
         <w:pStyle w:val="Heading1"/>
@@ -926,8 +1021,8 @@
         <w:t xml:space="preserve">References</w:t>
       </w:r>
     </w:p>
-    <w:bookmarkStart w:id="52" w:name="refs"/>
-    <w:bookmarkStart w:id="31" w:name="ref-schoonhoven2005insect"/>
+    <w:bookmarkStart w:id="61" w:name="refs"/>
+    <w:bookmarkStart w:id="36" w:name="ref-schoonhoven2005insect"/>
     <w:p>
       <w:pPr>
         <w:pStyle w:val="Bibliography"/>
@@ -949,8 +1044,8 @@
         <w:t xml:space="preserve">. Oxford University Press on Demand; 2005.</w:t>
       </w:r>
     </w:p>
-    <w:bookmarkEnd w:id="31"/>
-    <w:bookmarkStart w:id="32" w:name="ref-carmona2011plant"/>
+    <w:bookmarkEnd w:id="36"/>
+    <w:bookmarkStart w:id="37" w:name="ref-carmona2011plant"/>
     <w:p>
       <w:pPr>
         <w:pStyle w:val="Bibliography"/>
@@ -1001,8 +1096,8 @@
         <w:t xml:space="preserve">:358–367.</w:t>
       </w:r>
     </w:p>
-    <w:bookmarkEnd w:id="32"/>
-    <w:bookmarkStart w:id="33" w:name="ref-barton2017future"/>
+    <w:bookmarkEnd w:id="37"/>
+    <w:bookmarkStart w:id="38" w:name="ref-barton2017future"/>
     <w:p>
       <w:pPr>
         <w:pStyle w:val="Bibliography"/>
@@ -1053,8 +1148,8 @@
         <w:t xml:space="preserve">:403–411.</w:t>
       </w:r>
     </w:p>
-    <w:bookmarkEnd w:id="33"/>
-    <w:bookmarkStart w:id="34" w:name="ref-kawagoe2010escape"/>
+    <w:bookmarkEnd w:id="38"/>
+    <w:bookmarkStart w:id="39" w:name="ref-kawagoe2010escape"/>
     <w:p>
       <w:pPr>
         <w:pStyle w:val="Bibliography"/>
@@ -1159,8 +1254,8 @@
         <w:t xml:space="preserve">:713–720.</w:t>
       </w:r>
     </w:p>
-    <w:bookmarkEnd w:id="34"/>
-    <w:bookmarkStart w:id="35" w:name="ref-marquis2021escape"/>
+    <w:bookmarkEnd w:id="39"/>
+    <w:bookmarkStart w:id="40" w:name="ref-marquis2021escape"/>
     <w:p>
       <w:pPr>
         <w:pStyle w:val="Bibliography"/>
@@ -1195,8 +1290,8 @@
         <w:t xml:space="preserve">. Springer; 2021:39–57.</w:t>
       </w:r>
     </w:p>
-    <w:bookmarkEnd w:id="35"/>
-    <w:bookmarkStart w:id="36" w:name="ref-feeny1976plant"/>
+    <w:bookmarkEnd w:id="40"/>
+    <w:bookmarkStart w:id="41" w:name="ref-feeny1976plant"/>
     <w:p>
       <w:pPr>
         <w:pStyle w:val="Bibliography"/>
@@ -1231,8 +1326,8 @@
         <w:t xml:space="preserve">. Springer; 1976:1–40.</w:t>
       </w:r>
     </w:p>
-    <w:bookmarkEnd w:id="36"/>
-    <w:bookmarkStart w:id="37" w:name="ref-zverev2017ontogenetic"/>
+    <w:bookmarkEnd w:id="41"/>
+    <w:bookmarkStart w:id="42" w:name="ref-zverev2017ontogenetic"/>
     <w:p>
       <w:pPr>
         <w:pStyle w:val="Bibliography"/>
@@ -1283,8 +1378,8 @@
         <w:t xml:space="preserve">:2224–2232.</w:t>
       </w:r>
     </w:p>
-    <w:bookmarkEnd w:id="37"/>
-    <w:bookmarkStart w:id="38" w:name="ref-johnson2009heritability"/>
+    <w:bookmarkEnd w:id="42"/>
+    <w:bookmarkStart w:id="43" w:name="ref-johnson2009heritability"/>
     <w:p>
       <w:pPr>
         <w:pStyle w:val="Bibliography"/>
@@ -1335,8 +1430,8 @@
         <w:t xml:space="preserve">:1295–1307.</w:t>
       </w:r>
     </w:p>
-    <w:bookmarkEnd w:id="38"/>
-    <w:bookmarkStart w:id="39" w:name="ref-barbour2015multiple"/>
+    <w:bookmarkEnd w:id="43"/>
+    <w:bookmarkStart w:id="44" w:name="ref-barbour2015multiple"/>
     <w:p>
       <w:pPr>
         <w:pStyle w:val="Bibliography"/>
@@ -1387,8 +1482,8 @@
         <w:t xml:space="preserve">:995–1006.</w:t>
       </w:r>
     </w:p>
-    <w:bookmarkEnd w:id="39"/>
-    <w:bookmarkStart w:id="40" w:name="ref-sato2019plant"/>
+    <w:bookmarkEnd w:id="44"/>
+    <w:bookmarkStart w:id="45" w:name="ref-sato2019plant"/>
     <w:p>
       <w:pPr>
         <w:pStyle w:val="Bibliography"/>
@@ -1439,8 +1534,8 @@
         <w:t xml:space="preserve">:1–12.</w:t>
       </w:r>
     </w:p>
-    <w:bookmarkEnd w:id="40"/>
-    <w:bookmarkStart w:id="41" w:name="ref-anderson2011ecological"/>
+    <w:bookmarkEnd w:id="45"/>
+    <w:bookmarkStart w:id="46" w:name="ref-anderson2011ecological"/>
     <w:p>
       <w:pPr>
         <w:pStyle w:val="Bibliography"/>
@@ -1491,8 +1586,8 @@
         <w:t xml:space="preserve">:312–324.</w:t>
       </w:r>
     </w:p>
-    <w:bookmarkEnd w:id="41"/>
-    <w:bookmarkStart w:id="42" w:name="ref-santure2018wild"/>
+    <w:bookmarkEnd w:id="46"/>
+    <w:bookmarkStart w:id="47" w:name="ref-santure2018wild"/>
     <w:p>
       <w:pPr>
         <w:pStyle w:val="Bibliography"/>
@@ -1543,8 +1638,8 @@
         <w:t xml:space="preserve">:729–738.</w:t>
       </w:r>
     </w:p>
-    <w:bookmarkEnd w:id="42"/>
-    <w:bookmarkStart w:id="43" w:name="ref-fujii2019stigmatic"/>
+    <w:bookmarkEnd w:id="47"/>
+    <w:bookmarkStart w:id="48" w:name="ref-fujii2019stigmatic"/>
     <w:p>
       <w:pPr>
         <w:pStyle w:val="Bibliography"/>
@@ -1595,8 +1690,8 @@
         <w:t xml:space="preserve">:731–741.</w:t>
       </w:r>
     </w:p>
-    <w:bookmarkEnd w:id="43"/>
-    <w:bookmarkStart w:id="44" w:name="ref-tsuchimatsu2020adaptive"/>
+    <w:bookmarkEnd w:id="48"/>
+    <w:bookmarkStart w:id="49" w:name="ref-tsuchimatsu2020adaptive"/>
     <w:p>
       <w:pPr>
         <w:pStyle w:val="Bibliography"/>
@@ -1647,8 +1742,8 @@
         <w:t xml:space="preserve">:1–9.</w:t>
       </w:r>
     </w:p>
-    <w:bookmarkEnd w:id="44"/>
-    <w:bookmarkStart w:id="45" w:name="ref-honjo2020seasonality"/>
+    <w:bookmarkEnd w:id="49"/>
+    <w:bookmarkStart w:id="50" w:name="ref-honjo2020seasonality"/>
     <w:p>
       <w:pPr>
         <w:pStyle w:val="Bibliography"/>
@@ -1699,8 +1794,8 @@
         <w:t xml:space="preserve">:506–518.</w:t>
       </w:r>
     </w:p>
-    <w:bookmarkEnd w:id="45"/>
-    <w:bookmarkStart w:id="46" w:name="ref-sato2019transcriptional"/>
+    <w:bookmarkEnd w:id="50"/>
+    <w:bookmarkStart w:id="51" w:name="ref-sato2019transcriptional"/>
     <w:p>
       <w:pPr>
         <w:pStyle w:val="Bibliography"/>
@@ -1738,8 +1833,8 @@
         <w:t xml:space="preserve">2019:787.</w:t>
       </w:r>
     </w:p>
-    <w:bookmarkEnd w:id="46"/>
-    <w:bookmarkStart w:id="47" w:name="ref-shimizu2011plant"/>
+    <w:bookmarkEnd w:id="51"/>
+    <w:bookmarkStart w:id="52" w:name="ref-shimizu2011plant"/>
     <w:p>
       <w:pPr>
         <w:pStyle w:val="Bibliography"/>
@@ -1790,8 +1885,8 @@
         <w:t xml:space="preserve">:777–787.</w:t>
       </w:r>
     </w:p>
-    <w:bookmarkEnd w:id="47"/>
-    <w:bookmarkStart w:id="48" w:name="ref-kudoh2016molecular"/>
+    <w:bookmarkEnd w:id="52"/>
+    <w:bookmarkStart w:id="53" w:name="ref-kudoh2016molecular"/>
     <w:p>
       <w:pPr>
         <w:pStyle w:val="Bibliography"/>
@@ -1842,8 +1937,8 @@
         <w:t xml:space="preserve">:399–412.</w:t>
       </w:r>
     </w:p>
-    <w:bookmarkEnd w:id="48"/>
-    <w:bookmarkStart w:id="49" w:name="ref-yamasaki2017genomics"/>
+    <w:bookmarkEnd w:id="53"/>
+    <w:bookmarkStart w:id="54" w:name="ref-yamasaki2017genomics"/>
     <w:p>
       <w:pPr>
         <w:pStyle w:val="Bibliography"/>
@@ -1894,8 +1989,8 @@
         <w:t xml:space="preserve">:177–186.</w:t>
       </w:r>
     </w:p>
-    <w:bookmarkEnd w:id="49"/>
-    <w:bookmarkStart w:id="50" w:name="ref-mosleh2009herbivory"/>
+    <w:bookmarkEnd w:id="54"/>
+    <w:bookmarkStart w:id="55" w:name="ref-mosleh2009herbivory"/>
     <w:p>
       <w:pPr>
         <w:pStyle w:val="Bibliography"/>
@@ -1946,8 +2041,8 @@
         <w:t xml:space="preserve">:651–659.</w:t>
       </w:r>
     </w:p>
-    <w:bookmarkEnd w:id="50"/>
-    <w:bookmarkStart w:id="51" w:name="ref-zust2012natural"/>
+    <w:bookmarkEnd w:id="55"/>
+    <w:bookmarkStart w:id="56" w:name="ref-zust2012natural"/>
     <w:p>
       <w:pPr>
         <w:pStyle w:val="Bibliography"/>
@@ -1998,9 +2093,201 @@
         <w:t xml:space="preserve">:116–119.</w:t>
       </w:r>
     </w:p>
-    <w:bookmarkEnd w:id="51"/>
-    <w:bookmarkEnd w:id="52"/>
-    <w:bookmarkEnd w:id="53"/>
+    <w:bookmarkEnd w:id="56"/>
+    <w:bookmarkStart w:id="57" w:name="ref-horton2012genome"/>
+    <w:p>
+      <w:pPr>
+        <w:pStyle w:val="Bibliography"/>
+      </w:pPr>
+      <w:r>
+        <w:t xml:space="preserve">22. Horton MW, Hancock AM, Huang YS, Toomajian C, Atwell S, Auton A, Muliyati NW, Platt A, Sperone FG, Vilhjálmsson BJ, et al.:</w:t>
+      </w:r>
+      <w:r>
+        <w:t xml:space="preserve"> </w:t>
+      </w:r>
+      <w:r>
+        <w:rPr>
+          <w:bCs/>
+          <w:b/>
+        </w:rPr>
+        <w:t xml:space="preserve">Genome-wide patterns of genetic variation in worldwide arabidopsis thaliana accessions from the RegMap panel</w:t>
+      </w:r>
+      <w:r>
+        <w:t xml:space="preserve">.</w:t>
+      </w:r>
+      <w:r>
+        <w:t xml:space="preserve"> </w:t>
+      </w:r>
+      <w:r>
+        <w:rPr>
+          <w:iCs/>
+          <w:i/>
+        </w:rPr>
+        <w:t xml:space="preserve">Nature Genetics</w:t>
+      </w:r>
+      <w:r>
+        <w:t xml:space="preserve"> </w:t>
+      </w:r>
+      <w:r>
+        <w:t xml:space="preserve">2012,</w:t>
+      </w:r>
+      <w:r>
+        <w:t xml:space="preserve"> </w:t>
+      </w:r>
+      <w:r>
+        <w:rPr>
+          <w:bCs/>
+          <w:b/>
+        </w:rPr>
+        <w:t xml:space="preserve">44</w:t>
+      </w:r>
+      <w:r>
+        <w:t xml:space="preserve">:212–216.</w:t>
+      </w:r>
+    </w:p>
+    <w:bookmarkEnd w:id="57"/>
+    <w:bookmarkStart w:id="58" w:name="ref-alonso20161"/>
+    <w:p>
+      <w:pPr>
+        <w:pStyle w:val="Bibliography"/>
+      </w:pPr>
+      <w:r>
+        <w:t xml:space="preserve">23. Alonso-Blanco C, Andrade J, Becker C, Bemm F, Bergelson J, Borgwardt KM, Cao J, Chae E, Dezwaan TM, Ding W, et al.:</w:t>
+      </w:r>
+      <w:r>
+        <w:t xml:space="preserve"> </w:t>
+      </w:r>
+      <w:r>
+        <w:rPr>
+          <w:bCs/>
+          <w:b/>
+        </w:rPr>
+        <w:t xml:space="preserve">1,135 genomes reveal the global pattern of polymorphism in arabidopsis thaliana</w:t>
+      </w:r>
+      <w:r>
+        <w:t xml:space="preserve">.</w:t>
+      </w:r>
+      <w:r>
+        <w:t xml:space="preserve"> </w:t>
+      </w:r>
+      <w:r>
+        <w:rPr>
+          <w:iCs/>
+          <w:i/>
+        </w:rPr>
+        <w:t xml:space="preserve">Cell</w:t>
+      </w:r>
+      <w:r>
+        <w:t xml:space="preserve"> </w:t>
+      </w:r>
+      <w:r>
+        <w:t xml:space="preserve">2016,</w:t>
+      </w:r>
+      <w:r>
+        <w:t xml:space="preserve"> </w:t>
+      </w:r>
+      <w:r>
+        <w:rPr>
+          <w:bCs/>
+          <w:b/>
+        </w:rPr>
+        <w:t xml:space="preserve">166</w:t>
+      </w:r>
+      <w:r>
+        <w:t xml:space="preserve">:481–491.</w:t>
+      </w:r>
+    </w:p>
+    <w:bookmarkEnd w:id="58"/>
+    <w:bookmarkStart w:id="59" w:name="ref-horton2014genome"/>
+    <w:p>
+      <w:pPr>
+        <w:pStyle w:val="Bibliography"/>
+      </w:pPr>
+      <w:r>
+        <w:t xml:space="preserve">24. Horton MW, Bodenhausen N, Beilsmith K, Meng D, Muegge BD, Subramanian S, Vetter MM, Vilhjálmsson BJ, Nordborg M, Gordon JI, et al.:</w:t>
+      </w:r>
+      <w:r>
+        <w:t xml:space="preserve"> </w:t>
+      </w:r>
+      <w:r>
+        <w:rPr>
+          <w:bCs/>
+          <w:b/>
+        </w:rPr>
+        <w:t xml:space="preserve">Genome-wide association study of arabidopsis thaliana leaf microbial community</w:t>
+      </w:r>
+      <w:r>
+        <w:t xml:space="preserve">.</w:t>
+      </w:r>
+      <w:r>
+        <w:t xml:space="preserve"> </w:t>
+      </w:r>
+      <w:r>
+        <w:rPr>
+          <w:iCs/>
+          <w:i/>
+        </w:rPr>
+        <w:t xml:space="preserve">Nature communications</w:t>
+      </w:r>
+      <w:r>
+        <w:t xml:space="preserve"> </w:t>
+      </w:r>
+      <w:r>
+        <w:t xml:space="preserve">2014,</w:t>
+      </w:r>
+      <w:r>
+        <w:t xml:space="preserve"> </w:t>
+      </w:r>
+      <w:r>
+        <w:rPr>
+          <w:bCs/>
+          <w:b/>
+        </w:rPr>
+        <w:t xml:space="preserve">5</w:t>
+      </w:r>
+      <w:r>
+        <w:t xml:space="preserve">:1–7.</w:t>
+      </w:r>
+    </w:p>
+    <w:bookmarkEnd w:id="59"/>
+    <w:bookmarkStart w:id="60" w:name="ref-seren2018gwa"/>
+    <w:p>
+      <w:pPr>
+        <w:pStyle w:val="Bibliography"/>
+      </w:pPr>
+      <w:r>
+        <w:t xml:space="preserve">25. Seren Ü:</w:t>
+      </w:r>
+      <w:r>
+        <w:t xml:space="preserve"> </w:t>
+      </w:r>
+      <w:r>
+        <w:rPr>
+          <w:bCs/>
+          <w:b/>
+        </w:rPr>
+        <w:t xml:space="preserve">GWA-portal: Genome-wide association studies made easy</w:t>
+      </w:r>
+      <w:r>
+        <w:t xml:space="preserve">. In</w:t>
+      </w:r>
+      <w:r>
+        <w:t xml:space="preserve"> </w:t>
+      </w:r>
+      <w:r>
+        <w:rPr>
+          <w:iCs/>
+          <w:i/>
+        </w:rPr>
+        <w:t xml:space="preserve">Root development</w:t>
+      </w:r>
+      <w:r>
+        <w:t xml:space="preserve">. Springer; 2018:303–319.</w:t>
+      </w:r>
+    </w:p>
+    <w:bookmarkEnd w:id="60"/>
+    <w:bookmarkEnd w:id="61"/>
+    <w:bookmarkEnd w:id="62"/>
     <w:sectPr/>
   </w:body>
 </w:document>

</xml_diff>

<commit_message>
manuscript and R scripts updated
</commit_message>
<xml_diff>
--- a/paper/manuscript.docx
+++ b/paper/manuscript.docx
@@ -133,7 +133,7 @@
         <w:pStyle w:val="FirstParagraph"/>
       </w:pPr>
       <w:r>
-        <w:t xml:space="preserve">Growing number of ecological studies have shown that plant phenological and architectural traits greatly contribute to shaping field herbivory, but their key genes remain largely unknown. Here, we conducted a genome-wide association study (GWAS) of aphid abundance in a field population of</w:t>
+        <w:t xml:space="preserve">Growing number of ecological studies have shown that plant phenological and architectural traits modulate herbivore colonization to host plants, but their key genes remain largely unknown. Here, we conducted a genome-wide association study (GWAS) of aphid abundance in a field population of</w:t>
       </w:r>
       <w:r>
         <w:t xml:space="preserve"> </w:t>
@@ -159,7 +159,7 @@
         <w:t xml:space="preserve">ROOT HAIR DEFECTIVE3</w:t>
       </w:r>
       <w:r>
-        <w:t xml:space="preserve">, and candidate genes with unknown functions. Out of the unknown genes, we discovered that a locus encoding a putative ribosomal gene (AT3G13882) was associated with delayed growth. A knockout mutant of the putative ribosomal gene exhibited slower growth and approximately 8-days later flowering than Col-0 under a long-day condition in a laboratory. Our laboratory experiment further showed that a colony of the turnip aphid</w:t>
+        <w:t xml:space="preserve">, and candidate genes with unknown functions. Out of the unknown genes, a mutant of the putative ribosomal gene (AT3G13882) exhibited far slower growth and later flowering than Col-0 under a long-day condition in a laboratory. Our laboratory experiment further showed that the turnip aphid</w:t>
       </w:r>
       <w:r>
         <w:t xml:space="preserve"> </w:t>
@@ -175,23 +175,7 @@
         <w:t xml:space="preserve"> </w:t>
       </w:r>
       <w:r>
-        <w:t xml:space="preserve">was difficult to establish on the mutant of AT3G13882 due to its small rosette size. The field-based detection of a known and novel growth-related gene suggests that side effects of life-history traits on biotic interaction play a more critical role</w:t>
-      </w:r>
-      <w:r>
-        <w:t xml:space="preserve"> </w:t>
-      </w:r>
-      <w:r>
-        <w:rPr>
-          <w:iCs/>
-          <w:i/>
-        </w:rPr>
-        <w:t xml:space="preserve">in natura</w:t>
-      </w:r>
-      <w:r>
-        <w:t xml:space="preserve"> </w:t>
-      </w:r>
-      <w:r>
-        <w:t xml:space="preserve">than currently appreciated.</w:t>
+        <w:t xml:space="preserve">failed to colonize on the mutant of AT3G13882 due to its small size. These findings suggest that side effects of growth-related genes may play a more critical role in interspecific interactions under field conditions than currently appreciated.</w:t>
       </w:r>
     </w:p>
     <w:bookmarkEnd w:id="21"/>
@@ -351,7 +335,7 @@
         <w:t xml:space="preserve"> </w:t>
       </w:r>
       <w:r>
-        <w:t xml:space="preserve">understanding of interspecific interactions, it is necessary to conduct GWAS under field conditions.</w:t>
+        <w:t xml:space="preserve">understandings of functional genes involved in interspecific interactions, it is necessary to conduct GWAS under field conditions.</w:t>
       </w:r>
     </w:p>
     <w:p>
@@ -459,7 +443,7 @@
         <w:t xml:space="preserve"> </w:t>
       </w:r>
       <w:r>
-        <w:t xml:space="preserve">accessions grown in a field site of Zurich, Switzerland. We observed several known genes involved in delayed growth, in addition to candidate genes with unknown functions, near a peak of GWAS. To further validate the candidate genes, we then cultivated and released the turnip aphid</w:t>
+        <w:t xml:space="preserve">accessions grown in a field site of Zurich, Switzerland. We observed several known genes involved in delayed growth, in addition to candidate genes with unknown functions, near a peak of GWAS. To further test the candidate genes, we then cultivated and released the turnip aphid</w:t>
       </w:r>
       <w:r>
         <w:t xml:space="preserve"> </w:t>
@@ -504,7 +488,7 @@
         <w:t xml:space="preserve">Materials &amp; Methods</w:t>
       </w:r>
     </w:p>
-    <w:bookmarkStart w:id="29" w:name="field-gwas"/>
+    <w:bookmarkStart w:id="28" w:name="field-gwas"/>
     <w:p>
       <w:pPr>
         <w:pStyle w:val="Heading2"/>
@@ -576,7 +560,7 @@
         <w:t xml:space="preserve">[28]</w:t>
       </w:r>
       <w:r>
-        <w:t xml:space="preserve">. The list of accessions is available in a supplementary material.</w:t>
+        <w:t xml:space="preserve">. The accession list and phenotypes are available in Table S1.</w:t>
       </w:r>
     </w:p>
     <w:bookmarkEnd w:id="23"/>
@@ -712,7 +696,7 @@
       </w:r>
     </w:p>
     <w:bookmarkEnd w:id="24"/>
-    <w:bookmarkStart w:id="28" w:name="data-analysis"/>
+    <w:bookmarkStart w:id="27" w:name="data-analysis"/>
     <w:p>
       <w:pPr>
         <w:pStyle w:val="Heading3"/>
@@ -809,7 +793,15 @@
         </m:r>
       </m:oMath>
       <w:r>
-        <w:t xml:space="preserve">)-transformed to improve normality. Input phenotype data are available as a supplementary material. After the association mapping, candidate genes were searched within ca. 10 kb near a focal SNP. To estimate gene functions from gene expression information, we used the Arabidopsis eFP browser</w:t>
+        <w:t xml:space="preserve">)-transformed to improve normality. Input phenotype data are available as a supplementary material. After the association mapping, candidate genes were searched within ca. 10 kb near a focal SNP.</w:t>
+      </w:r>
+    </w:p>
+    <w:p>
+      <w:pPr>
+        <w:pStyle w:val="BodyText"/>
+      </w:pPr>
+      <w:r>
+        <w:t xml:space="preserve">To estimate gene functions associated with the aphid abundance, we conducted gene ontology (GO) enrichment analysis for the output of GWA-portal. To deal with statistical non-independence of SNPs, we employed an unbiased GO analysis implemented in the Gowinda program</w:t>
       </w:r>
       <w:r>
         <w:t xml:space="preserve"> </w:t>
@@ -818,88 +810,39 @@
         <w:t xml:space="preserve">[30]</w:t>
       </w:r>
       <w:r>
-        <w:t xml:space="preserve">, 1001 transcriptome data</w:t>
-      </w:r>
-      <w:r>
-        <w:t xml:space="preserve"> </w:t>
-      </w:r>
-      <w:r>
-        <w:t xml:space="preserve">[31]</w:t>
-      </w:r>
-      <w:r>
-        <w:t xml:space="preserve">, and ATTED-II coexpression database</w:t>
-      </w:r>
-      <w:r>
-        <w:t xml:space="preserve"> </w:t>
-      </w:r>
-      <w:r>
-        <w:t xml:space="preserve">[32]</w:t>
-      </w:r>
-      <w:r>
-        <w:t xml:space="preserve"> </w:t>
+        <w:t xml:space="preserve">. The cut-off value of minor allele frequency (MAF) was set at 0.025 for the entire SNP set, leaving 2,500,979 SNPs in total. SNPs having the top 1% value of -log</w:t>
+      </w:r>
+      <w:r>
+        <w:t xml:space="preserve">10</w:t>
       </w:r>
       <w:r>
         <w:t xml:space="preserve">(</w:t>
       </w:r>
+      <m:oMath>
+        <m:r>
+          <m:t>p</m:t>
+        </m:r>
+      </m:oMath>
+      <w:r>
+        <w:t xml:space="preserve">) were tested against the entire set. The latest gene feature format (GFF) and GO slim annotation of</w:t>
+      </w:r>
+      <w:r>
+        <w:t xml:space="preserve"> </w:t>
+      </w:r>
+      <w:r>
+        <w:rPr>
+          <w:iCs/>
+          <w:i/>
+        </w:rPr>
+        <w:t xml:space="preserve">A. thaliana</w:t>
+      </w:r>
+      <w:r>
+        <w:t xml:space="preserve"> </w:t>
+      </w:r>
+      <w:r>
+        <w:t xml:space="preserve">were obtained from The Arabidopsis Information Resource (TAIR) (</w:t>
+      </w:r>
       <w:hyperlink r:id="rId26">
-        <w:r>
-          <w:rPr>
-            <w:rStyle w:val="Hyperlink"/>
-          </w:rPr>
-          <w:t xml:space="preserve">https://atted.jp/</w:t>
-        </w:r>
-      </w:hyperlink>
-      <w:r>
-        <w:t xml:space="preserve">).</w:t>
-      </w:r>
-    </w:p>
-    <w:p>
-      <w:pPr>
-        <w:pStyle w:val="BodyText"/>
-      </w:pPr>
-      <w:r>
-        <w:t xml:space="preserve">To estimate gene functions associated with the aphid abundance, we conducted gene ontology (GO) enrichment analysis for the output of GWA-portal. To deal with statistical non-independence of SNPs, we employed an unbiased GO analysis implemented in the Gowinda program</w:t>
-      </w:r>
-      <w:r>
-        <w:t xml:space="preserve"> </w:t>
-      </w:r>
-      <w:r>
-        <w:t xml:space="preserve">[33]</w:t>
-      </w:r>
-      <w:r>
-        <w:t xml:space="preserve">. The cut-off value of minor allele frequency (MAF) was set at 0.025 for the entire SNP set, leaving 2,500,979 SNPs in total. SNPs having the top 1% value of -log</w:t>
-      </w:r>
-      <w:r>
-        <w:t xml:space="preserve">10</w:t>
-      </w:r>
-      <w:r>
-        <w:t xml:space="preserve">(</w:t>
-      </w:r>
-      <m:oMath>
-        <m:r>
-          <m:t>p</m:t>
-        </m:r>
-      </m:oMath>
-      <w:r>
-        <w:t xml:space="preserve">) were tested against the entire set. The latest gene feature format (GFF) and GO slim annotation of</w:t>
-      </w:r>
-      <w:r>
-        <w:t xml:space="preserve"> </w:t>
-      </w:r>
-      <w:r>
-        <w:rPr>
-          <w:iCs/>
-          <w:i/>
-        </w:rPr>
-        <w:t xml:space="preserve">A. thaliana</w:t>
-      </w:r>
-      <w:r>
-        <w:t xml:space="preserve"> </w:t>
-      </w:r>
-      <w:r>
-        <w:t xml:space="preserve">were obtained from The Arabidopsis Information Resource (TAIR) (</w:t>
-      </w:r>
-      <w:hyperlink r:id="rId27">
         <w:r>
           <w:rPr>
             <w:rStyle w:val="Hyperlink"/>
@@ -911,8 +854,8 @@
         <w:t xml:space="preserve">). The Gowinda program was run with the key arguments of –simulations 1000000 –min-significance 1 –gene-definition updownstream1000 –mode gene –min-genes 2.</w:t>
       </w:r>
     </w:p>
+    <w:bookmarkEnd w:id="27"/>
     <w:bookmarkEnd w:id="28"/>
-    <w:bookmarkEnd w:id="29"/>
     <w:bookmarkStart w:id="33" w:name="mutant-analysis"/>
     <w:p>
       <w:pPr>
@@ -922,7 +865,7 @@
         <w:t xml:space="preserve">Mutant analysis</w:t>
       </w:r>
     </w:p>
-    <w:bookmarkStart w:id="31" w:name="arabidopsis-thaliana-mutants"/>
+    <w:bookmarkStart w:id="30" w:name="arabidopsis-thaliana-mutants"/>
     <w:p>
       <w:pPr>
         <w:pStyle w:val="Heading3"/>
@@ -946,9 +889,25 @@
         <w:pStyle w:val="FirstParagraph"/>
       </w:pPr>
       <w:r>
-        <w:t xml:space="preserve">T-DNA sequence-indexed lines of A. thaliana was obtained from the Nottingham Arabidopsis Stock Centre (NASC) (</w:t>
-      </w:r>
-      <w:hyperlink r:id="rId30">
+        <w:t xml:space="preserve">T-DNA sequence-indexed lines of</w:t>
+      </w:r>
+      <w:r>
+        <w:t xml:space="preserve"> </w:t>
+      </w:r>
+      <w:r>
+        <w:rPr>
+          <w:iCs/>
+          <w:i/>
+        </w:rPr>
+        <w:t xml:space="preserve">A. thaliana</w:t>
+      </w:r>
+      <w:r>
+        <w:t xml:space="preserve"> </w:t>
+      </w:r>
+      <w:r>
+        <w:t xml:space="preserve">was obtained from the Nottingham Arabidopsis Stock Centre (NASC) (</w:t>
+      </w:r>
+      <w:hyperlink r:id="rId29">
         <w:r>
           <w:rPr>
             <w:rStyle w:val="Hyperlink"/>
@@ -957,7 +916,112 @@
         </w:r>
       </w:hyperlink>
       <w:r>
-        <w:t xml:space="preserve">). Four mutant lines of each gene with A. thaliana Columbia accession were ordered (O’Malley et al., 2015), in total 12 mutant lines (Table S1). Since some lines failed in germination or lost during back-crossing, only one line for each gene were confirmed and used. SALK_112372.30.80.x/N612372 (MYB26); SALK_039481.29.99.f/N670586 (NOG); SAIL_1220b_A10/N844563 (EPFL3/ AT3G13898). Received seeds were stored at 4 °C for more than three days and sterilized with 12 ml HCl (32%) adding with 200 ml Javel water for 2.5 hours to kill any possible pest, fungi, and bacteria. Seeds were germinated and grown in long day chamber (16h light/8h dark, humidity, T) after one-week stratified at 4</w:t>
+        <w:t xml:space="preserve">). In addition to Columbia-0 (Col-0) wild type, we ordered four mutant lines per gene for three candidate genes,</w:t>
+      </w:r>
+      <w:r>
+        <w:t xml:space="preserve"> </w:t>
+      </w:r>
+      <w:r>
+        <w:rPr>
+          <w:iCs/>
+          <w:i/>
+        </w:rPr>
+        <w:t xml:space="preserve">MYB26</w:t>
+      </w:r>
+      <w:r>
+        <w:t xml:space="preserve"> </w:t>
+      </w:r>
+      <w:r>
+        <w:t xml:space="preserve">(AT3G13890),</w:t>
+      </w:r>
+      <w:r>
+        <w:t xml:space="preserve"> </w:t>
+      </w:r>
+      <w:r>
+        <w:rPr>
+          <w:iCs/>
+          <w:i/>
+        </w:rPr>
+        <w:t xml:space="preserve">EPFL3</w:t>
+      </w:r>
+      <w:r>
+        <w:t xml:space="preserve"> </w:t>
+      </w:r>
+      <w:r>
+        <w:t xml:space="preserve">(AT3G13898), and a putative ribosomal gene (AT3G13882) (Table S2). Following the instruction</w:t>
+      </w:r>
+      <w:r>
+        <w:t xml:space="preserve"> </w:t>
+      </w:r>
+      <w:r>
+        <w:t xml:space="preserve">[31]</w:t>
+      </w:r>
+      <w:r>
+        <w:t xml:space="preserve">, we checked the T-DNA insertion site of the mutant lines by PCR amplification and Sanger sequencing (see Table S2 for primer information). The mutant lines were back-crossed to the Col-0 wild type for three generations. Because some lines failed to germinate or had no mutations on the exon region during the back-crossing and confirmation, we finally obtained one confirmed line for each gene: SALK_112372.30.80.x (NASC Accession ID: N612372) for</w:t>
+      </w:r>
+      <w:r>
+        <w:t xml:space="preserve"> </w:t>
+      </w:r>
+      <w:r>
+        <w:rPr>
+          <w:iCs/>
+          <w:i/>
+        </w:rPr>
+        <w:t xml:space="preserve">MYB26</w:t>
+      </w:r>
+      <w:r>
+        <w:t xml:space="preserve">; SAIL_1220b_A10 (N844563) for</w:t>
+      </w:r>
+      <w:r>
+        <w:t xml:space="preserve"> </w:t>
+      </w:r>
+      <w:r>
+        <w:rPr>
+          <w:iCs/>
+          <w:i/>
+        </w:rPr>
+        <w:t xml:space="preserve">EPFL3</w:t>
+      </w:r>
+      <w:r>
+        <w:t xml:space="preserve">; and SALK_039481.29.99.f (N670586) for AT3G13882. All the three lines carried the T-DNA insertion on the exon (and a part of intron) region of the target gene.</w:t>
+      </w:r>
+    </w:p>
+    <w:bookmarkEnd w:id="30"/>
+    <w:bookmarkStart w:id="31" w:name="laboratory-experiments"/>
+    <w:p>
+      <w:pPr>
+        <w:pStyle w:val="Heading3"/>
+      </w:pPr>
+      <w:r>
+        <w:t xml:space="preserve">Laboratory experiments</w:t>
+      </w:r>
+    </w:p>
+    <w:p>
+      <w:pPr>
+        <w:pStyle w:val="FirstParagraph"/>
+      </w:pPr>
+      <w:r>
+        <w:t xml:space="preserve">To observe plant growth, we cultivated ten replicates (&lt;- why 7 data points for MYB26 in Fig. 2?) of the three back-crossed mutant lines and the Col-0 wild type under a long-day condition (16h light/8h dark, T). Seeds were sown on a 8 cm</w:t>
+      </w:r>
+      <m:oMath>
+        <m:sSup>
+          <m:e>
+            <m:r>
+              <m:t>​</m:t>
+            </m:r>
+          </m:e>
+          <m:sup>
+            <m:r>
+              <m:t>3</m:t>
+            </m:r>
+          </m:sup>
+        </m:sSup>
+      </m:oMath>
+      <w:r>
+        <w:t xml:space="preserve"> </w:t>
+      </w:r>
+      <w:r>
+        <w:t xml:space="preserve">pot filled with the agricultural composts (Profi Substrat Classic CL ED73), and stratified at 4</w:t>
       </w:r>
       <w:r>
         <w:t xml:space="preserve"> </w:t>
@@ -980,19 +1044,7 @@
         </m:sSup>
       </m:oMath>
       <w:r>
-        <w:t xml:space="preserve">C in the dark. Mutant plants were crossed with wild type plants for three generations. The final generation heterologous plant was self-crossed to produce the homologous mutant seeds. The mutant plants were screened by PCR. DNA and RNA extraction DNA used for Sanger sequencing and homology checking were extracted from young leaves by cetrimonium bromide (CTAB) method. RNA was extracted from leaf and flower using method for the gene expression check.</w:t>
-      </w:r>
-      <w:r>
-        <w:t xml:space="preserve"> </w:t>
-      </w:r>
-      <w:r>
-        <w:t xml:space="preserve">Sanger sequencing and PCR check Sanger sequencing was used to confirm the T-DNA insertion position of each mutant lines DNA (Fig. S). All three lines used were inserted in the exon (and intron) region. During the three generation back-crossing, the plant DNA was checked for mutant gene using PCR with GoTaq ().</w:t>
-      </w:r>
-      <w:r>
-        <w:t xml:space="preserve"> </w:t>
-      </w:r>
-      <w:r>
-        <w:t xml:space="preserve">The primers used in Fig. S.</w:t>
+        <w:t xml:space="preserve">C under a constant dark condition. The stratified seeds were then transferred to the long day condition. Seedlings were grown for 20 days. The rosette diameter (cm) was recorded as an index of plant size before aphids were released as described next. Days to flowering i.e., flowering time was also recorded during the aphid experiment as described next.</w:t>
       </w:r>
     </w:p>
     <w:p>
@@ -1000,35 +1052,42 @@
         <w:pStyle w:val="BodyText"/>
       </w:pPr>
       <w:r>
-        <w:t xml:space="preserve">Please describe</w:t>
-      </w:r>
-      <w:r>
-        <w:br/>
-      </w:r>
-      <w:r>
-        <w:t xml:space="preserve">- which lines did you order?</w:t>
-      </w:r>
-      <w:r>
-        <w:br/>
-      </w:r>
-      <w:r>
-        <w:t xml:space="preserve">- how did you confirm the knockout mutations?</w:t>
-      </w:r>
-      <w:r>
-        <w:br/>
-      </w:r>
-      <w:r>
-        <w:t xml:space="preserve">- how many times did you backcross?</w:t>
+        <w:t xml:space="preserve">To assess the likelihood of aphid colonization on the mutant plants, we then enclosed the potted plants separately with a mesh net, and released five individuals of the turnip aphid</w:t>
+      </w:r>
+      <w:r>
+        <w:t xml:space="preserve"> </w:t>
+      </w:r>
+      <w:r>
+        <w:rPr>
+          <w:iCs/>
+          <w:i/>
+        </w:rPr>
+        <w:t xml:space="preserve">L. erysimi</w:t>
+      </w:r>
+      <w:r>
+        <w:t xml:space="preserve"> </w:t>
+      </w:r>
+      <w:r>
+        <w:t xml:space="preserve">on each plant. The experimental aphids were derived from a source population established by the previous study</w:t>
+      </w:r>
+      <w:r>
+        <w:t xml:space="preserve"> </w:t>
+      </w:r>
+      <w:r>
+        <w:t xml:space="preserve">[11]</w:t>
+      </w:r>
+      <w:r>
+        <w:t xml:space="preserve">. The enclosed plants were incubated under the long-day condition. The number of aphids was counted by eyes 3, 7, 10, and 14 days after the release of aphids.</w:t>
       </w:r>
     </w:p>
     <w:bookmarkEnd w:id="31"/>
-    <w:bookmarkStart w:id="32" w:name="laboratory-experiments"/>
+    <w:bookmarkStart w:id="32" w:name="data-analysis-1"/>
     <w:p>
       <w:pPr>
         <w:pStyle w:val="Heading3"/>
       </w:pPr>
       <w:r>
-        <w:t xml:space="preserve">Laboratory experiments</w:t>
+        <w:t xml:space="preserve">Data analysis</w:t>
       </w:r>
     </w:p>
     <w:p>
@@ -1036,106 +1095,30 @@
         <w:pStyle w:val="FirstParagraph"/>
       </w:pPr>
       <w:r>
-        <w:t xml:space="preserve">To observe plant growth, we cultivated 10 replicates of the three back-crossed mutant lines and the Col-0 wild type under a long-day condition (16h light/8h dark, T). Seeds were sown on a 8 cm</w:t>
+        <w:t xml:space="preserve">We used generalized linear models (GLM) to test phenotypic differences between each mutant and the Col-0 wild type. Multiple comparisons were corrected using the Bonferroni method. The plant size and flowering time were analyzed using GLMs with Gaussian distribution, which were equivalent to standard linear models. The number of aphids i.e., the count response was analyzed using GLMs with Poisson error structure and a log link function. Wald-tests were used to calculate</w:t>
+      </w:r>
+      <w:r>
+        <w:t xml:space="preserve"> </w:t>
       </w:r>
       <m:oMath>
-        <m:sSup>
-          <m:e>
-            <m:r>
-              <m:t>​</m:t>
-            </m:r>
-          </m:e>
-          <m:sup>
-            <m:r>
-              <m:t>3</m:t>
-            </m:r>
-          </m:sup>
-        </m:sSup>
+        <m:r>
+          <m:t>p</m:t>
+        </m:r>
       </m:oMath>
       <w:r>
-        <w:t xml:space="preserve"> </w:t>
-      </w:r>
-      <w:r>
-        <w:t xml:space="preserve">pot filled with the agricultural composts (Profi Substrat Classic CL ED73, Einheitserde Co.), and stratified at 4</w:t>
-      </w:r>
-      <w:r>
-        <w:t xml:space="preserve"> </w:t>
-      </w:r>
-      <m:oMath>
-        <m:sSup>
-          <m:e>
-            <m:r>
-              <m:t>​</m:t>
-            </m:r>
-          </m:e>
-          <m:sup>
-            <m:r>
-              <m:rPr>
-                <m:sty m:val="p"/>
-              </m:rPr>
-              <m:t>∘</m:t>
-            </m:r>
-          </m:sup>
-        </m:sSup>
-      </m:oMath>
-      <w:r>
-        <w:t xml:space="preserve">C under a constant dark condition. The stratified seeds were then transferred to the long day condition. Seedlings were grown for 20 days. The rosette diameter (cm) was recorded as an index of plant size before aphids were released as described next.</w:t>
-      </w:r>
-    </w:p>
-    <w:p>
-      <w:pPr>
-        <w:pStyle w:val="BodyText"/>
-      </w:pPr>
-      <w:r>
-        <w:t xml:space="preserve">To assess the likelihood of aphid colonization on the mutant plants, we then enclosed the potted plants separately with a mesh net, and released five individuals of the turnip aphid</w:t>
-      </w:r>
-      <w:r>
-        <w:t xml:space="preserve"> </w:t>
-      </w:r>
-      <w:r>
-        <w:rPr>
-          <w:iCs/>
-          <w:i/>
-        </w:rPr>
-        <w:t xml:space="preserve">L. erysimi</w:t>
-      </w:r>
-      <w:r>
-        <w:t xml:space="preserve"> </w:t>
-      </w:r>
-      <w:r>
-        <w:t xml:space="preserve">on each plant. The experimental aphids were derived from a source population established by the previous study</w:t>
-      </w:r>
-      <w:r>
-        <w:t xml:space="preserve"> </w:t>
-      </w:r>
-      <w:r>
-        <w:t xml:space="preserve">[11]</w:t>
-      </w:r>
-      <w:r>
-        <w:t xml:space="preserve">. The enclosed plants were incubated under the long-day condition. The number of aphids was counted by eyes 3, 7, 10, and 14 days after the release of aphids. Days to flowering i.e., flowering time was also recorded during the experiment. Phenotype values of each mutant were compared with those of the Col-0 wild type using Mann-Whitney’s</w:t>
-      </w:r>
-      <w:r>
-        <w:t xml:space="preserve"> </w:t>
-      </w:r>
-      <m:oMath>
-        <m:r>
-          <m:t>U</m:t>
-        </m:r>
-      </m:oMath>
-      <w:r>
-        <w:t xml:space="preserve">-test with Holm’s adjustment for multiple testing.</w:t>
+        <w:t xml:space="preserve">-values from GLMs.</w:t>
       </w:r>
     </w:p>
     <w:bookmarkEnd w:id="32"/>
     <w:bookmarkEnd w:id="33"/>
     <w:bookmarkEnd w:id="34"/>
-    <w:bookmarkStart w:id="37" w:name="results"/>
+    <w:bookmarkStart w:id="38" w:name="results-discussion"/>
     <w:p>
       <w:pPr>
         <w:pStyle w:val="Heading1"/>
       </w:pPr>
       <w:r>
-        <w:t xml:space="preserve">Results</w:t>
+        <w:t xml:space="preserve">Results &amp; Discussion</w:t>
       </w:r>
     </w:p>
     <w:bookmarkStart w:id="35" w:name="field-gwas-of-the-aphid-abundance"/>
@@ -1341,7 +1324,7 @@
         </w:r>
       </w:hyperlink>
       <w:r>
-        <w:t xml:space="preserve">). When comparing trait values between two alleles on the significant SNP marker, three of five accessions shared similar haplotypes from AT3G13870 to AT3G13890 locus (Fig.</w:t>
+        <w:t xml:space="preserve">) in an intergenic region. When comparing trait values between two alleles on the significant SNP marker, three of five accessions shared similar haplotypes from AT3G13870 to AT3G13890 locus (Fig.</w:t>
       </w:r>
       <w:r>
         <w:t xml:space="preserve"> </w:t>
@@ -1355,7 +1338,7 @@
         </w:r>
       </w:hyperlink>
       <w:r>
-        <w:t xml:space="preserve">), spanning a X kbp region. Several known genes were located near this genomic region: AT3G13870 locus, also known as</w:t>
+        <w:t xml:space="preserve">), spanning within a 10-kb kbp region. Several known genes were located near this genomic region: AT3G13870 locus, also known as</w:t>
       </w:r>
       <w:r>
         <w:t xml:space="preserve"> </w:t>
@@ -1387,73 +1370,73 @@
         <w:t xml:space="preserve"> </w:t>
       </w:r>
       <w:r>
+        <w:t xml:space="preserve">[32]</w:t>
+      </w:r>
+      <w:r>
+        <w:t xml:space="preserve"> </w:t>
+      </w:r>
+      <w:r>
+        <w:t xml:space="preserve">and thereby results in delayed growth</w:t>
+      </w:r>
+      <w:r>
+        <w:t xml:space="preserve"> </w:t>
+      </w:r>
+      <w:r>
+        <w:t xml:space="preserve">[33]</w:t>
+      </w:r>
+      <w:r>
+        <w:t xml:space="preserve">. AT3G13890 locus is known to encode MYB26 transcription factor responsible for the anther dehiscence and male sterility</w:t>
+      </w:r>
+      <w:r>
+        <w:t xml:space="preserve"> </w:t>
+      </w:r>
+      <w:r>
         <w:t xml:space="preserve">[34]</w:t>
       </w:r>
       <w:r>
-        <w:t xml:space="preserve"> </w:t>
-      </w:r>
-      <w:r>
-        <w:t xml:space="preserve">and thereby results in delayed growth</w:t>
+        <w:t xml:space="preserve">. AT3G13880 (</w:t>
+      </w:r>
+      <w:r>
+        <w:rPr>
+          <w:iCs/>
+          <w:i/>
+        </w:rPr>
+        <w:t xml:space="preserve">OTP72</w:t>
+      </w:r>
+      <w:r>
+        <w:t xml:space="preserve">) locus itself has no visible phenotype, but one allele</w:t>
+      </w:r>
+      <w:r>
+        <w:t xml:space="preserve"> </w:t>
+      </w:r>
+      <w:r>
+        <w:rPr>
+          <w:iCs/>
+          <w:i/>
+        </w:rPr>
+        <w:t xml:space="preserve">otp72-2</w:t>
+      </w:r>
+      <w:r>
+        <w:t xml:space="preserve"> </w:t>
+      </w:r>
+      <w:r>
+        <w:t xml:space="preserve">is known to affect gene the expression level of</w:t>
+      </w:r>
+      <w:r>
+        <w:t xml:space="preserve"> </w:t>
+      </w:r>
+      <w:r>
+        <w:rPr>
+          <w:iCs/>
+          <w:i/>
+        </w:rPr>
+        <w:t xml:space="preserve">RHD3</w:t>
       </w:r>
       <w:r>
         <w:t xml:space="preserve"> </w:t>
       </w:r>
       <w:r>
         <w:t xml:space="preserve">[35]</w:t>
-      </w:r>
-      <w:r>
-        <w:t xml:space="preserve">. AT3G13890 locus is known to encode MYB26 transcription factor responsible for the anther dehiscence and male sterility</w:t>
-      </w:r>
-      <w:r>
-        <w:t xml:space="preserve"> </w:t>
-      </w:r>
-      <w:r>
-        <w:t xml:space="preserve">[36]</w:t>
-      </w:r>
-      <w:r>
-        <w:t xml:space="preserve">. AT3G13880 (</w:t>
-      </w:r>
-      <w:r>
-        <w:rPr>
-          <w:iCs/>
-          <w:i/>
-        </w:rPr>
-        <w:t xml:space="preserve">OTP72</w:t>
-      </w:r>
-      <w:r>
-        <w:t xml:space="preserve">) locus itself has no visible phenotype, but one allele</w:t>
-      </w:r>
-      <w:r>
-        <w:t xml:space="preserve"> </w:t>
-      </w:r>
-      <w:r>
-        <w:rPr>
-          <w:iCs/>
-          <w:i/>
-        </w:rPr>
-        <w:t xml:space="preserve">otp72-2</w:t>
-      </w:r>
-      <w:r>
-        <w:t xml:space="preserve"> </w:t>
-      </w:r>
-      <w:r>
-        <w:t xml:space="preserve">is known to affect gene the expression level of</w:t>
-      </w:r>
-      <w:r>
-        <w:t xml:space="preserve"> </w:t>
-      </w:r>
-      <w:r>
-        <w:rPr>
-          <w:iCs/>
-          <w:i/>
-        </w:rPr>
-        <w:t xml:space="preserve">RHD3</w:t>
-      </w:r>
-      <w:r>
-        <w:t xml:space="preserve"> </w:t>
-      </w:r>
-      <w:r>
-        <w:t xml:space="preserve">[37]</w:t>
       </w:r>
       <w:r>
         <w:t xml:space="preserve">. Known functions of these candidate genes led us to further hypothesize that genes involved in growth or reproduction have side effects on aphid colonization on a plant stem.</w:t>
@@ -1613,30 +1596,120 @@
         <w:t xml:space="preserve">). The results of GO enrichment analysis support the relevance of plant life-history traits as well as defense signaling to the aphid numbers.</w:t>
       </w:r>
     </w:p>
+    <w:p>
+      <w:pPr>
+        <w:pStyle w:val="BodyText"/>
+      </w:pPr>
+      <w:r>
+        <w:t xml:space="preserve">Our field GWAS detected a significant peak and growth-related genes, such as</w:t>
+      </w:r>
+      <w:r>
+        <w:t xml:space="preserve"> </w:t>
+      </w:r>
+      <w:r>
+        <w:rPr>
+          <w:iCs/>
+          <w:i/>
+        </w:rPr>
+        <w:t xml:space="preserve">RHD3</w:t>
+      </w:r>
+      <w:r>
+        <w:t xml:space="preserve">, associated with the aphid abundance. While the most individuals of</w:t>
+      </w:r>
+      <w:r>
+        <w:t xml:space="preserve"> </w:t>
+      </w:r>
+      <w:r>
+        <w:rPr>
+          <w:iCs/>
+          <w:i/>
+        </w:rPr>
+        <w:t xml:space="preserve">A. thaliana</w:t>
+      </w:r>
+      <w:r>
+        <w:t xml:space="preserve"> </w:t>
+      </w:r>
+      <w:r>
+        <w:t xml:space="preserve">bloom in spring</w:t>
+      </w:r>
+      <w:r>
+        <w:t xml:space="preserve"> </w:t>
+      </w:r>
+      <w:r>
+        <w:t xml:space="preserve">[22,23]</w:t>
+      </w:r>
+      <w:r>
+        <w:t xml:space="preserve">, some flowering individuals remain until late spring and inhabited by specialist aphids</w:t>
+      </w:r>
+      <w:r>
+        <w:t xml:space="preserve"> </w:t>
+      </w:r>
+      <w:r>
+        <w:t xml:space="preserve">[10]</w:t>
+      </w:r>
+      <w:r>
+        <w:t xml:space="preserve">. Our GWAS population could simulate aphid colonization on the late cohort with various accessions, where plants without inflorescence might escape from aphids. A recent laboratory study has also shown that side effects of a glucosinolate biosynthesis gene</w:t>
+      </w:r>
+      <w:r>
+        <w:t xml:space="preserve"> </w:t>
+      </w:r>
+      <w:r>
+        <w:rPr>
+          <w:iCs/>
+          <w:i/>
+        </w:rPr>
+        <w:t xml:space="preserve">AOP2</w:t>
+      </w:r>
+      <w:r>
+        <w:t xml:space="preserve"> </w:t>
+      </w:r>
+      <w:r>
+        <w:t xml:space="preserve">on plant growth alter plant’s capacity to harbor aphids and their predators on</w:t>
+      </w:r>
+      <w:r>
+        <w:t xml:space="preserve"> </w:t>
+      </w:r>
+      <w:r>
+        <w:rPr>
+          <w:iCs/>
+          <w:i/>
+        </w:rPr>
+        <w:t xml:space="preserve">A. thaliana</w:t>
+      </w:r>
+      <w:r>
+        <w:t xml:space="preserve"> </w:t>
+      </w:r>
+      <w:r>
+        <w:t xml:space="preserve">[11]</w:t>
+      </w:r>
+      <w:r>
+        <w:t xml:space="preserve">. Although we did not detect</w:t>
+      </w:r>
+      <w:r>
+        <w:t xml:space="preserve"> </w:t>
+      </w:r>
+      <w:r>
+        <w:rPr>
+          <w:iCs/>
+          <w:i/>
+        </w:rPr>
+        <w:t xml:space="preserve">AOP2</w:t>
+      </w:r>
+      <w:r>
+        <w:t xml:space="preserve"> </w:t>
+      </w:r>
+      <w:r>
+        <w:t xml:space="preserve">near the GWAS peak, our field study agrees with the notion that genes associated with plant growth can structure populations or communities of associated organisms.</w:t>
+      </w:r>
+    </w:p>
     <w:bookmarkEnd w:id="35"/>
-    <w:bookmarkStart w:id="36" w:name="X9f81aa1639adecd60d2be312585381e1cbe9df3"/>
+    <w:bookmarkStart w:id="36" w:name="X686d6b6a0921196a4e6b5e4b8cdd09d19ee7bd9"/>
     <w:p>
       <w:pPr>
         <w:pStyle w:val="Heading2"/>
       </w:pPr>
       <w:r>
-        <w:t xml:space="preserve">Growth and aphid colonization on</w:t>
-      </w:r>
-      <w:r>
-        <w:t xml:space="preserve"> </w:t>
-      </w:r>
-      <w:r>
-        <w:rPr>
-          <w:iCs/>
-          <w:i/>
-        </w:rPr>
-        <w:t xml:space="preserve">Arabidopsis</w:t>
-      </w:r>
-      <w:r>
-        <w:t xml:space="preserve"> </w:t>
-      </w:r>
-      <w:r>
-        <w:t xml:space="preserve">mutants in a laboratory</w:t>
+        <w:t xml:space="preserve">Mutant growth and aphid colonization in a laboratory</w:t>
       </w:r>
     </w:p>
     <w:p>
@@ -1686,114 +1759,30 @@
         <w:t xml:space="preserve"> </w:t>
       </w:r>
       <w:r>
-        <w:t xml:space="preserve">were located nearby the significant SNP (chr3-4579292). Thus, we cultivated single-gene mutants of these three genes to examine their visible phenotypes. After 20 days growth, the rosette size of the AT3G13882 mutant plants was 3.29 cm on average, which was significantly smaller than wild type plants (5.38 cm) and other mutant plants (6.29 cm of EPFL2, 6.3 cm of MYB26) (adjusted p-value lower than 0.001 by</w:t>
-      </w:r>
-      <w:r>
-        <w:t xml:space="preserve"> </w:t>
-      </w:r>
-      <w:r>
-        <w:t xml:space="preserve">‘</w:t>
-      </w:r>
-      <w:r>
-        <w:t xml:space="preserve">Mann-Whitney</w:t>
-      </w:r>
-      <w:r>
-        <w:t xml:space="preserve">’</w:t>
-      </w:r>
-      <w:r>
-        <w:t xml:space="preserve"> </w:t>
-      </w:r>
-      <w:r>
-        <w:t xml:space="preserve">test) (Fig 2C). From this time to flowering, NOG mutant plants took 18.8 days, significantly longer than the 10.8 days of wild type plants, 7.5 days of EPFL3, and 3.57 days of MYB26 mutant plants (adjusted p-value lower than 0.001 by</w:t>
-      </w:r>
-      <w:r>
-        <w:t xml:space="preserve"> </w:t>
-      </w:r>
-      <w:r>
-        <w:t xml:space="preserve">‘</w:t>
-      </w:r>
-      <w:r>
-        <w:t xml:space="preserve">Mann-Whitney</w:t>
-      </w:r>
-      <w:r>
-        <w:t xml:space="preserve">’</w:t>
-      </w:r>
-      <w:r>
-        <w:t xml:space="preserve"> </w:t>
-      </w:r>
-      <w:r>
-        <w:t xml:space="preserve">test with Holm’s adjustment) (Fig 2D). On the contrary, the EPFL3 mutant plants showed significantly larger initial rosette size and the resulting quicker flowering comparing to the wild type plants (adjusted p-value lower than 0.01 by</w:t>
-      </w:r>
-      <w:r>
-        <w:t xml:space="preserve"> </w:t>
-      </w:r>
-      <w:r>
-        <w:t xml:space="preserve">‘</w:t>
-      </w:r>
-      <w:r>
-        <w:t xml:space="preserve">Mann-Whitney</w:t>
-      </w:r>
-      <w:r>
-        <w:t xml:space="preserve">’</w:t>
-      </w:r>
-      <w:r>
-        <w:t xml:space="preserve"> </w:t>
-      </w:r>
-      <w:r>
-        <w:t xml:space="preserve">test). The MYB26 mutant plants flowered in significant shorter time comparing to all other plants, although the rosette size is similar with the wild type plants and even smaller than the EPFL3 mutant plants. After 34 days growth, the plants sizes were very different (Fig 2B). The mutant plants of NOG showed delayed in growth and flowering, EPFL3 showed beforehand in growth and flowering, and MYB26 showed the accelerated flowering only.</w:t>
-      </w:r>
-    </w:p>
-    <w:p>
-      <w:pPr>
-        <w:pStyle w:val="BodyText"/>
-      </w:pPr>
-      <w:r>
-        <w:t xml:space="preserve">To test whether the delayed growth could prevent aphid colonization, we then released</w:t>
-      </w:r>
-      <w:r>
-        <w:t xml:space="preserve"> </w:t>
-      </w:r>
-      <w:r>
-        <w:rPr>
-          <w:iCs/>
-          <w:i/>
-        </w:rPr>
-        <w:t xml:space="preserve">Lipaphis erysimi</w:t>
-      </w:r>
-      <w:r>
-        <w:t xml:space="preserve">, one of the two aphid species observed in the field, on mutant plants. During the 14 days incubation, the AT3G13882 mutant hosted lower number of aphids, while</w:t>
-      </w:r>
-      <w:r>
-        <w:t xml:space="preserve"> </w:t>
-      </w:r>
-      <w:r>
-        <w:rPr>
-          <w:iCs/>
-          <w:i/>
-        </w:rPr>
-        <w:t xml:space="preserve">EPFL3</w:t>
-      </w:r>
-      <w:r>
-        <w:t xml:space="preserve"> </w:t>
-      </w:r>
-      <w:r>
-        <w:t xml:space="preserve">and</w:t>
-      </w:r>
-      <w:r>
-        <w:t xml:space="preserve"> </w:t>
-      </w:r>
-      <w:r>
-        <w:rPr>
-          <w:iCs/>
-          <w:i/>
-        </w:rPr>
-        <w:t xml:space="preserve">MYB26</w:t>
-      </w:r>
-      <w:r>
-        <w:t xml:space="preserve"> </w:t>
-      </w:r>
-      <w:r>
-        <w:t xml:space="preserve">mutants had no significant difference comparing to wild type plants (Fig</w:t>
+        <w:t xml:space="preserve">were located nearby the significant SNP (chr3-4579292). Thus, we cultivated single-gene mutants of these three genes to examine their visible phenotypes. After 20 days of growth period, the rosette size of the AT3G13882 mutant became 3.29 cm on average, which was significantly smaller than wild type plants having 5.38 cm on average (adjusted</w:t>
+      </w:r>
+      <w:r>
+        <w:t xml:space="preserve"> </w:t>
+      </w:r>
+      <m:oMath>
+        <m:r>
+          <m:t>p</m:t>
+        </m:r>
+        <m:r>
+          <m:rPr>
+            <m:sty m:val="p"/>
+          </m:rPr>
+          <m:t>&lt;</m:t>
+        </m:r>
+        <m:r>
+          <m:t>0.001</m:t>
+        </m:r>
+      </m:oMath>
+      <w:r>
+        <w:t xml:space="preserve"> </w:t>
+      </w:r>
+      <w:r>
+        <w:t xml:space="preserve">by Gaussian GLMs: Fig</w:t>
       </w:r>
       <w:r>
         <w:t xml:space="preserve"> </w:t>
@@ -1807,185 +1796,36 @@
         </w:r>
       </w:hyperlink>
       <w:r>
-        <w:t xml:space="preserve">D). The delayed growth and flowering of NOG mutant plants depressed the aphid colonization.</w:t>
-      </w:r>
-    </w:p>
-    <w:bookmarkEnd w:id="36"/>
-    <w:bookmarkEnd w:id="37"/>
-    <w:bookmarkStart w:id="38" w:name="discussion"/>
-    <w:p>
-      <w:pPr>
-        <w:pStyle w:val="Heading1"/>
-      </w:pPr>
-      <w:r>
-        <w:t xml:space="preserve">Discussion</w:t>
-      </w:r>
-    </w:p>
-    <w:p>
-      <w:pPr>
-        <w:pStyle w:val="FirstParagraph"/>
-      </w:pPr>
-      <w:r>
-        <w:t xml:space="preserve">Our field GWAS detected a significant peak and growth-related genes, such as</w:t>
-      </w:r>
-      <w:r>
-        <w:t xml:space="preserve"> </w:t>
-      </w:r>
-      <w:r>
-        <w:rPr>
-          <w:iCs/>
-          <w:i/>
-        </w:rPr>
-        <w:t xml:space="preserve">RHD3</w:t>
-      </w:r>
-      <w:r>
-        <w:t xml:space="preserve">, associated with the aphid abundance. While the most individuals of</w:t>
-      </w:r>
-      <w:r>
-        <w:t xml:space="preserve"> </w:t>
-      </w:r>
-      <w:r>
-        <w:rPr>
-          <w:iCs/>
-          <w:i/>
-        </w:rPr>
-        <w:t xml:space="preserve">A. thaliana</w:t>
-      </w:r>
-      <w:r>
-        <w:t xml:space="preserve"> </w:t>
-      </w:r>
-      <w:r>
-        <w:t xml:space="preserve">bloom in spring</w:t>
-      </w:r>
-      <w:r>
-        <w:t xml:space="preserve"> </w:t>
-      </w:r>
-      <w:r>
-        <w:t xml:space="preserve">[22,23]</w:t>
-      </w:r>
-      <w:r>
-        <w:t xml:space="preserve">, some flowering individuals remain until late spring and inhabited by specialist aphids</w:t>
-      </w:r>
-      <w:r>
-        <w:t xml:space="preserve"> </w:t>
-      </w:r>
-      <w:r>
-        <w:t xml:space="preserve">[10]</w:t>
-      </w:r>
-      <w:r>
-        <w:t xml:space="preserve">. Our GWAS population could simulate aphid colonization on the late cohort with various accessions, where plants without inflorescence might escape from aphids. A recent laboratory study has also shown that side effects of a glucosinolate biosynthesis gene</w:t>
-      </w:r>
-      <w:r>
-        <w:t xml:space="preserve"> </w:t>
-      </w:r>
-      <w:r>
-        <w:rPr>
-          <w:iCs/>
-          <w:i/>
-        </w:rPr>
-        <w:t xml:space="preserve">AOP2</w:t>
-      </w:r>
-      <w:r>
-        <w:t xml:space="preserve"> </w:t>
-      </w:r>
-      <w:r>
-        <w:t xml:space="preserve">on plant growth alter plant’s capacity to harbor aphids and their predators on</w:t>
-      </w:r>
-      <w:r>
-        <w:t xml:space="preserve"> </w:t>
-      </w:r>
-      <w:r>
-        <w:rPr>
-          <w:iCs/>
-          <w:i/>
-        </w:rPr>
-        <w:t xml:space="preserve">A. thaliana</w:t>
-      </w:r>
-      <w:r>
-        <w:t xml:space="preserve"> </w:t>
-      </w:r>
-      <w:r>
-        <w:t xml:space="preserve">[11]</w:t>
-      </w:r>
-      <w:r>
-        <w:t xml:space="preserve">. Although we did not detect</w:t>
-      </w:r>
-      <w:r>
-        <w:t xml:space="preserve"> </w:t>
-      </w:r>
-      <w:r>
-        <w:rPr>
-          <w:iCs/>
-          <w:i/>
-        </w:rPr>
-        <w:t xml:space="preserve">AOP2</w:t>
-      </w:r>
-      <w:r>
-        <w:t xml:space="preserve"> </w:t>
-      </w:r>
-      <w:r>
-        <w:t xml:space="preserve">near the GWAS peak, our field study supports the notion that genes associated with plant growth can structure populations or communities of associated organisms.</w:t>
-      </w:r>
-    </w:p>
-    <w:p>
-      <w:pPr>
-        <w:pStyle w:val="BodyText"/>
-      </w:pPr>
-      <w:r>
-        <w:t xml:space="preserve">Our laboratory experiment further showed that a mutant of a putative ribosomal gene experienced the severe delay of growth and thereby could escape from aphid colonization. While ribosomal genes were traditionally considered housekeeping genes of the protein synthesis machinery, growing number of studies have shown that mutants of ribosome-related genes exhibit a wide variety of growth and reproductive phenotypes, such as the reduction of leaf cell number</w:t>
-      </w:r>
-      <w:r>
-        <w:t xml:space="preserve"> </w:t>
-      </w:r>
-      <w:r>
-        <w:t xml:space="preserve">[38]</w:t>
-      </w:r>
-      <w:r>
-        <w:t xml:space="preserve">, reduced root length</w:t>
-      </w:r>
-      <w:r>
-        <w:t xml:space="preserve"> </w:t>
-      </w:r>
-      <w:r>
-        <w:t xml:space="preserve">[39]</w:t>
-      </w:r>
-      <w:r>
-        <w:t xml:space="preserve">, the reduction of pollen number</w:t>
-      </w:r>
-      <w:r>
-        <w:t xml:space="preserve"> </w:t>
-      </w:r>
-      <w:r>
-        <w:t xml:space="preserve">[15,40]</w:t>
-      </w:r>
-      <w:r>
-        <w:t xml:space="preserve">. Some of these studies reported a pleiotropy of a ribosomal gene on the plant growth and pollen number</w:t>
-      </w:r>
-      <w:r>
-        <w:t xml:space="preserve"> </w:t>
-      </w:r>
-      <w:r>
-        <w:t xml:space="preserve">[15,40]</w:t>
-      </w:r>
-      <w:r>
-        <w:t xml:space="preserve">, where natural alleles could alleviate pleiotrophic growth defects</w:t>
-      </w:r>
-      <w:r>
-        <w:t xml:space="preserve"> </w:t>
-      </w:r>
-      <w:r>
-        <w:t xml:space="preserve">[15]</w:t>
-      </w:r>
-      <w:r>
-        <w:t xml:space="preserve">. Our findings from AT3G13882 locus adds insights into the growth deterioration due to ribosomal gene mutations, although natural variants responsible for the delayed growth have yet to be identified.</w:t>
-      </w:r>
-    </w:p>
-    <w:p>
-      <w:pPr>
-        <w:pStyle w:val="BodyText"/>
-      </w:pPr>
-      <w:r>
-        <w:t xml:space="preserve">Other than the putative ribosomal gene, mutants of</w:t>
+        <w:t xml:space="preserve">A,B). The other two mutant plants were slightly larger than the wild type (6.29 cm and 6.3 cm for</w:t>
+      </w:r>
+      <w:r>
+        <w:t xml:space="preserve"> </w:t>
+      </w:r>
+      <w:r>
+        <w:rPr>
+          <w:iCs/>
+          <w:i/>
+        </w:rPr>
+        <w:t xml:space="preserve">EPFL2</w:t>
+      </w:r>
+      <w:r>
+        <w:t xml:space="preserve"> </w:t>
+      </w:r>
+      <w:r>
+        <w:t xml:space="preserve">and</w:t>
+      </w:r>
+      <w:r>
+        <w:t xml:space="preserve"> </w:t>
+      </w:r>
+      <w:r>
+        <w:rPr>
+          <w:iCs/>
+          <w:i/>
+        </w:rPr>
+        <w:t xml:space="preserve">MYB26</w:t>
+      </w:r>
+      <w:r>
+        <w:t xml:space="preserve">, respectively), where the</w:t>
       </w:r>
       <w:r>
         <w:t xml:space="preserve"> </w:t>
@@ -2001,66 +1841,27 @@
         <w:t xml:space="preserve"> </w:t>
       </w:r>
       <w:r>
-        <w:t xml:space="preserve">and</w:t>
-      </w:r>
-      <w:r>
-        <w:t xml:space="preserve"> </w:t>
-      </w:r>
-      <w:r>
-        <w:rPr>
-          <w:iCs/>
-          <w:i/>
-        </w:rPr>
-        <w:t xml:space="preserve">MYB26</w:t>
-      </w:r>
-      <w:r>
-        <w:t xml:space="preserve"> </w:t>
-      </w:r>
-      <w:r>
-        <w:t xml:space="preserve">exhibited slight phenotypes of early growth and flowering compared to the wild type. EPFL3 is one of EPIDERMAL PATTERNING FACTOR-LIKE (EPFL) family peptides which are known to control stomatal patterning</w:t>
-      </w:r>
-      <w:r>
-        <w:t xml:space="preserve"> </w:t>
-      </w:r>
-      <w:r>
-        <w:t xml:space="preserve">[41]</w:t>
-      </w:r>
-      <w:r>
-        <w:t xml:space="preserve">, leaf morphogenesis</w:t>
-      </w:r>
-      <w:r>
-        <w:t xml:space="preserve"> </w:t>
-      </w:r>
-      <w:r>
-        <w:t xml:space="preserve">[42]</w:t>
-      </w:r>
-      <w:r>
-        <w:t xml:space="preserve">, inflorescence development</w:t>
-      </w:r>
-      <w:r>
-        <w:t xml:space="preserve"> </w:t>
-      </w:r>
-      <w:r>
-        <w:t xml:space="preserve">[43]</w:t>
-      </w:r>
-      <w:r>
-        <w:t xml:space="preserve">, though biological roles of EPFL3 are still unknown.</w:t>
-      </w:r>
-      <w:r>
-        <w:t xml:space="preserve"> </w:t>
-      </w:r>
-      <w:r>
-        <w:rPr>
-          <w:iCs/>
-          <w:i/>
-        </w:rPr>
-        <w:t xml:space="preserve">MYB26</w:t>
-      </w:r>
-      <w:r>
-        <w:t xml:space="preserve"> </w:t>
-      </w:r>
-      <w:r>
-        <w:t xml:space="preserve">is more likely to affect flowering than growth (Fig.</w:t>
+        <w:t xml:space="preserve">mutant had a significantly larger size than the wild type (adjusted</w:t>
+      </w:r>
+      <w:r>
+        <w:t xml:space="preserve"> </w:t>
+      </w:r>
+      <m:oMath>
+        <m:r>
+          <m:t>p</m:t>
+        </m:r>
+        <m:r>
+          <m:rPr>
+            <m:sty m:val="p"/>
+          </m:rPr>
+          <m:t>&lt;</m:t>
+        </m:r>
+        <m:r>
+          <m:t>0.01</m:t>
+        </m:r>
+      </m:oMath>
+      <w:r>
+        <w:t xml:space="preserve">: Fig</w:t>
       </w:r>
       <w:r>
         <w:t xml:space="preserve"> </w:t>
@@ -2074,16 +1875,27 @@
         </w:r>
       </w:hyperlink>
       <w:r>
-        <w:t xml:space="preserve">B,C), because this gene is known to encode a transcription factor specifically expressed in reproductive organ</w:t>
-      </w:r>
-      <w:r>
-        <w:t xml:space="preserve"> </w:t>
-      </w:r>
-      <w:r>
-        <w:t xml:space="preserve">[36]</w:t>
-      </w:r>
-      <w:r>
-        <w:t xml:space="preserve">. It was thus possible that mutants of these two genes exhibit the altered phenotypes of growth or flowering; however, the phenotypes of these two mutants were not so severe that they could affect aphid abundance in our laboratory experiment (Fig.</w:t>
+        <w:t xml:space="preserve">A,B). Consistent with these differences of the initial size, the AT3G13882 mutant took 38.8 days on average until flowering, which was significantly longer than 30.8 days to flowering for the wild type (adjusted</w:t>
+      </w:r>
+      <w:r>
+        <w:t xml:space="preserve"> </w:t>
+      </w:r>
+      <m:oMath>
+        <m:r>
+          <m:t>p</m:t>
+        </m:r>
+        <m:r>
+          <m:rPr>
+            <m:sty m:val="p"/>
+          </m:rPr>
+          <m:t>&lt;</m:t>
+        </m:r>
+        <m:r>
+          <m:t>0.001</m:t>
+        </m:r>
+      </m:oMath>
+      <w:r>
+        <w:t xml:space="preserve">: Fig</w:t>
       </w:r>
       <w:r>
         <w:t xml:space="preserve"> </w:t>
@@ -2097,6 +1909,101 @@
         </w:r>
       </w:hyperlink>
       <w:r>
+        <w:t xml:space="preserve">A,C). Corresponded to the larger initial size than the wild type, the</w:t>
+      </w:r>
+      <w:r>
+        <w:t xml:space="preserve"> </w:t>
+      </w:r>
+      <w:r>
+        <w:rPr>
+          <w:iCs/>
+          <w:i/>
+        </w:rPr>
+        <w:t xml:space="preserve">EPFL3</w:t>
+      </w:r>
+      <w:r>
+        <w:t xml:space="preserve"> </w:t>
+      </w:r>
+      <w:r>
+        <w:t xml:space="preserve">and</w:t>
+      </w:r>
+      <w:r>
+        <w:t xml:space="preserve"> </w:t>
+      </w:r>
+      <w:r>
+        <w:rPr>
+          <w:iCs/>
+          <w:i/>
+        </w:rPr>
+        <w:t xml:space="preserve">MYB26</w:t>
+      </w:r>
+      <w:r>
+        <w:t xml:space="preserve"> </w:t>
+      </w:r>
+      <w:r>
+        <w:t xml:space="preserve">mutants showed earlier flowering than the wild type plants (27.5 days and 23.57 days for</w:t>
+      </w:r>
+      <w:r>
+        <w:t xml:space="preserve"> </w:t>
+      </w:r>
+      <w:r>
+        <w:rPr>
+          <w:iCs/>
+          <w:i/>
+        </w:rPr>
+        <w:t xml:space="preserve">EPFL3</w:t>
+      </w:r>
+      <w:r>
+        <w:t xml:space="preserve"> </w:t>
+      </w:r>
+      <w:r>
+        <w:t xml:space="preserve">and</w:t>
+      </w:r>
+      <w:r>
+        <w:t xml:space="preserve"> </w:t>
+      </w:r>
+      <w:r>
+        <w:rPr>
+          <w:iCs/>
+          <w:i/>
+        </w:rPr>
+        <w:t xml:space="preserve">MYB26</w:t>
+      </w:r>
+      <w:r>
+        <w:t xml:space="preserve">, respectively: adjusted</w:t>
+      </w:r>
+      <w:r>
+        <w:t xml:space="preserve"> </w:t>
+      </w:r>
+      <m:oMath>
+        <m:r>
+          <m:t>p</m:t>
+        </m:r>
+        <m:r>
+          <m:rPr>
+            <m:sty m:val="p"/>
+          </m:rPr>
+          <m:t>&lt;</m:t>
+        </m:r>
+        <m:r>
+          <m:t>0.01</m:t>
+        </m:r>
+      </m:oMath>
+      <w:r>
+        <w:t xml:space="preserve">: Fig.</w:t>
+      </w:r>
+      <w:r>
+        <w:t xml:space="preserve"> </w:t>
+      </w:r>
+      <w:hyperlink w:anchor="fig:mutant">
+        <w:r>
+          <w:rPr>
+            <w:rStyle w:val="Hyperlink"/>
+          </w:rPr>
+          <w:t xml:space="preserve">2</w:t>
+        </w:r>
+      </w:hyperlink>
+      <w:r>
         <w:t xml:space="preserve">D).</w:t>
       </w:r>
     </w:p>
@@ -2105,7 +2012,294 @@
         <w:pStyle w:val="BodyText"/>
       </w:pPr>
       <w:r>
-        <w:t xml:space="preserve">In summary, our field GWAS and laboratory experiment together highlight key genes responsible for side effects of plant life-history traits on herbivory. While it is widely accepted that plant genetic variation governs herbivore abundance and communities in the field</w:t>
+        <w:t xml:space="preserve">To test whether the delayed growth could prevent aphid colonization, we then released</w:t>
+      </w:r>
+      <w:r>
+        <w:t xml:space="preserve"> </w:t>
+      </w:r>
+      <w:r>
+        <w:rPr>
+          <w:iCs/>
+          <w:i/>
+        </w:rPr>
+        <w:t xml:space="preserve">Lipaphis erysimi</w:t>
+      </w:r>
+      <w:r>
+        <w:t xml:space="preserve">, one of the two aphid species observed in the field, on mutant plants. One week after the release, aphids more likely failed to colonize on the AT3G13882 mutant than on the wild type (adjusted</w:t>
+      </w:r>
+      <w:r>
+        <w:t xml:space="preserve"> </w:t>
+      </w:r>
+      <m:oMath>
+        <m:r>
+          <m:t>p</m:t>
+        </m:r>
+        <m:r>
+          <m:rPr>
+            <m:sty m:val="p"/>
+          </m:rPr>
+          <m:t>&lt;</m:t>
+        </m:r>
+        <m:r>
+          <m:t>0.001</m:t>
+        </m:r>
+      </m:oMath>
+      <w:r>
+        <w:t xml:space="preserve"> </w:t>
+      </w:r>
+      <w:r>
+        <w:t xml:space="preserve">by Poisson GLMs), while</w:t>
+      </w:r>
+      <w:r>
+        <w:t xml:space="preserve"> </w:t>
+      </w:r>
+      <w:r>
+        <w:rPr>
+          <w:iCs/>
+          <w:i/>
+        </w:rPr>
+        <w:t xml:space="preserve">EPFL3</w:t>
+      </w:r>
+      <w:r>
+        <w:t xml:space="preserve"> </w:t>
+      </w:r>
+      <w:r>
+        <w:t xml:space="preserve">and</w:t>
+      </w:r>
+      <w:r>
+        <w:t xml:space="preserve"> </w:t>
+      </w:r>
+      <w:r>
+        <w:rPr>
+          <w:iCs/>
+          <w:i/>
+        </w:rPr>
+        <w:t xml:space="preserve">MYB26</w:t>
+      </w:r>
+      <w:r>
+        <w:t xml:space="preserve"> </w:t>
+      </w:r>
+      <w:r>
+        <w:t xml:space="preserve">mutants hosted similar or larger numbers of aphids comparing to wild type plants (Fig</w:t>
+      </w:r>
+      <w:r>
+        <w:t xml:space="preserve"> </w:t>
+      </w:r>
+      <w:hyperlink w:anchor="fig:mutant">
+        <w:r>
+          <w:rPr>
+            <w:rStyle w:val="Hyperlink"/>
+          </w:rPr>
+          <w:t xml:space="preserve">2</w:t>
+        </w:r>
+      </w:hyperlink>
+      <w:r>
+        <w:t xml:space="preserve">D). The failure of colony establishments during the former period led to the same patterns until 14 days after the release (Fig</w:t>
+      </w:r>
+      <w:r>
+        <w:t xml:space="preserve"> </w:t>
+      </w:r>
+      <w:hyperlink w:anchor="fig:aphid_stat">
+        <w:r>
+          <w:rPr>
+            <w:rStyle w:val="Hyperlink"/>
+          </w:rPr>
+          <w:t xml:space="preserve">S3</w:t>
+        </w:r>
+      </w:hyperlink>
+      <w:r>
+        <w:t xml:space="preserve">), though the levels of statistical significance became larger near the end of experiment likely because over-dispersion of the aphid numbers became severe.</w:t>
+      </w:r>
+    </w:p>
+    <w:p>
+      <w:pPr>
+        <w:pStyle w:val="BodyText"/>
+      </w:pPr>
+      <w:r>
+        <w:t xml:space="preserve">Our laboratory experiment further showed that a mutant of a putative ribosomal gene experienced the severe delay of growth and thereby could escape from aphid colonization. While ribosomal genes were traditionally considered housekeeping genes of the protein synthesis machinery, growing number of studies have shown that mutants of ribosome-related genes exhibit a wide variety of growth and reproductive phenotypes, such as the reduction of leaf cell number</w:t>
+      </w:r>
+      <w:r>
+        <w:t xml:space="preserve"> </w:t>
+      </w:r>
+      <w:r>
+        <w:t xml:space="preserve">[36]</w:t>
+      </w:r>
+      <w:r>
+        <w:t xml:space="preserve">, reduced root length</w:t>
+      </w:r>
+      <w:r>
+        <w:t xml:space="preserve"> </w:t>
+      </w:r>
+      <w:r>
+        <w:t xml:space="preserve">[37]</w:t>
+      </w:r>
+      <w:r>
+        <w:t xml:space="preserve">, the reduction of pollen number</w:t>
+      </w:r>
+      <w:r>
+        <w:t xml:space="preserve"> </w:t>
+      </w:r>
+      <w:r>
+        <w:t xml:space="preserve">[15,38]</w:t>
+      </w:r>
+      <w:r>
+        <w:t xml:space="preserve">. Some of these studies reported a pleiotropy of a ribosomal gene on the plant growth and pollen number</w:t>
+      </w:r>
+      <w:r>
+        <w:t xml:space="preserve"> </w:t>
+      </w:r>
+      <w:r>
+        <w:t xml:space="preserve">[15,38]</w:t>
+      </w:r>
+      <w:r>
+        <w:t xml:space="preserve">, where natural alleles could alleviate pleiotrophic growth defects</w:t>
+      </w:r>
+      <w:r>
+        <w:t xml:space="preserve"> </w:t>
+      </w:r>
+      <w:r>
+        <w:t xml:space="preserve">[15]</w:t>
+      </w:r>
+      <w:r>
+        <w:t xml:space="preserve">. Our findings from AT3G13882 locus adds insights into the growth deterioration due to ribosomal gene mutations, although natural variants responsible for the delayed growth have yet to be identified.</w:t>
+      </w:r>
+    </w:p>
+    <w:p>
+      <w:pPr>
+        <w:pStyle w:val="BodyText"/>
+      </w:pPr>
+      <w:r>
+        <w:t xml:space="preserve">Other than the putative ribosomal gene, mutants of</w:t>
+      </w:r>
+      <w:r>
+        <w:t xml:space="preserve"> </w:t>
+      </w:r>
+      <w:r>
+        <w:rPr>
+          <w:iCs/>
+          <w:i/>
+        </w:rPr>
+        <w:t xml:space="preserve">EPFL3</w:t>
+      </w:r>
+      <w:r>
+        <w:t xml:space="preserve"> </w:t>
+      </w:r>
+      <w:r>
+        <w:t xml:space="preserve">and</w:t>
+      </w:r>
+      <w:r>
+        <w:t xml:space="preserve"> </w:t>
+      </w:r>
+      <w:r>
+        <w:rPr>
+          <w:iCs/>
+          <w:i/>
+        </w:rPr>
+        <w:t xml:space="preserve">MYB26</w:t>
+      </w:r>
+      <w:r>
+        <w:t xml:space="preserve"> </w:t>
+      </w:r>
+      <w:r>
+        <w:t xml:space="preserve">exhibited slight phenotypes of early growth and flowering compared to the wild type. EPFL3 is one of EPIDERMAL PATTERNING FACTOR-LIKE (EPFL) family peptides which are known to control stomatal patterning</w:t>
+      </w:r>
+      <w:r>
+        <w:t xml:space="preserve"> </w:t>
+      </w:r>
+      <w:r>
+        <w:t xml:space="preserve">[39]</w:t>
+      </w:r>
+      <w:r>
+        <w:t xml:space="preserve">, leaf morphogenesis</w:t>
+      </w:r>
+      <w:r>
+        <w:t xml:space="preserve"> </w:t>
+      </w:r>
+      <w:r>
+        <w:t xml:space="preserve">[40]</w:t>
+      </w:r>
+      <w:r>
+        <w:t xml:space="preserve">, inflorescence development</w:t>
+      </w:r>
+      <w:r>
+        <w:t xml:space="preserve"> </w:t>
+      </w:r>
+      <w:r>
+        <w:t xml:space="preserve">[41]</w:t>
+      </w:r>
+      <w:r>
+        <w:t xml:space="preserve">, though biological roles of EPFL3 are still unknown.</w:t>
+      </w:r>
+      <w:r>
+        <w:t xml:space="preserve"> </w:t>
+      </w:r>
+      <w:r>
+        <w:rPr>
+          <w:iCs/>
+          <w:i/>
+        </w:rPr>
+        <w:t xml:space="preserve">MYB26</w:t>
+      </w:r>
+      <w:r>
+        <w:t xml:space="preserve"> </w:t>
+      </w:r>
+      <w:r>
+        <w:t xml:space="preserve">is more likely to affect flowering than growth (Fig.</w:t>
+      </w:r>
+      <w:r>
+        <w:t xml:space="preserve"> </w:t>
+      </w:r>
+      <w:hyperlink w:anchor="fig:mutant">
+        <w:r>
+          <w:rPr>
+            <w:rStyle w:val="Hyperlink"/>
+          </w:rPr>
+          <w:t xml:space="preserve">2</w:t>
+        </w:r>
+      </w:hyperlink>
+      <w:r>
+        <w:t xml:space="preserve">B,C), because this gene is known to encode a transcription factor specifically expressed in reproductive organ</w:t>
+      </w:r>
+      <w:r>
+        <w:t xml:space="preserve"> </w:t>
+      </w:r>
+      <w:r>
+        <w:t xml:space="preserve">[34]</w:t>
+      </w:r>
+      <w:r>
+        <w:t xml:space="preserve">. It was thus possible that mutants of these two genes exhibit the altered phenotypes of growth, flowering, and resultant aphid abundance; however, the phenotypes of these two mutants were not so severe as those of the ribosomal gene AT3G13882 (Fig.</w:t>
+      </w:r>
+      <w:r>
+        <w:t xml:space="preserve"> </w:t>
+      </w:r>
+      <w:hyperlink w:anchor="fig:mutant">
+        <w:r>
+          <w:rPr>
+            <w:rStyle w:val="Hyperlink"/>
+          </w:rPr>
+          <w:t xml:space="preserve">2</w:t>
+        </w:r>
+      </w:hyperlink>
+      <w:r>
+        <w:t xml:space="preserve">D).</w:t>
+      </w:r>
+    </w:p>
+    <w:bookmarkEnd w:id="36"/>
+    <w:bookmarkStart w:id="37" w:name="conclusion"/>
+    <w:p>
+      <w:pPr>
+        <w:pStyle w:val="Heading2"/>
+      </w:pPr>
+      <w:r>
+        <w:t xml:space="preserve">Conclusion</w:t>
+      </w:r>
+    </w:p>
+    <w:p>
+      <w:pPr>
+        <w:pStyle w:val="FirstParagraph"/>
+      </w:pPr>
+      <w:r>
+        <w:t xml:space="preserve">Overall, our field GWAS and laboratory experiment together highlight the genetic architecture underlying the side effects of plant life-history traits on herbivore abundance. While it is widely accepted that plant genetic variation governs herbivore abundance and communities in the field</w:t>
       </w:r>
       <w:r>
         <w:t xml:space="preserve"> </w:t>
@@ -2123,29 +2317,93 @@
         <w:t xml:space="preserve">[11]</w:t>
       </w:r>
       <w:r>
-        <w:t xml:space="preserve">. The joint approach using field GWAS and mutant analyses may broaden the opportunity to investigate the function of keystone genes</w:t>
-      </w:r>
-      <w:r>
-        <w:t xml:space="preserve"> </w:t>
-      </w:r>
-      <w:r>
-        <w:rPr>
-          <w:iCs/>
-          <w:i/>
-        </w:rPr>
-        <w:t xml:space="preserve">in natura</w:t>
-      </w:r>
-      <w:r>
-        <w:t xml:space="preserve">.</w:t>
-      </w:r>
-    </w:p>
+        <w:t xml:space="preserve">. The joint approach using field GWAS and mutant analyses may broaden the opportunity to investigate the function of keystone genes under field conditions.</w:t>
+      </w:r>
+    </w:p>
+    <w:bookmarkEnd w:id="37"/>
     <w:bookmarkEnd w:id="38"/>
-    <w:bookmarkStart w:id="47" w:name="tables-figures"/>
+    <w:bookmarkStart w:id="39" w:name="acknowledgements"/>
     <w:p>
       <w:pPr>
         <w:pStyle w:val="Heading1"/>
       </w:pPr>
       <w:r>
+        <w:t xml:space="preserve">Acknowledgements</w:t>
+      </w:r>
+    </w:p>
+    <w:p>
+      <w:pPr>
+        <w:pStyle w:val="FirstParagraph"/>
+      </w:pPr>
+      <w:r>
+        <w:t xml:space="preserve">The authors thank xxxx. This study was supported by the University Research Priority Program</w:t>
+      </w:r>
+      <w:r>
+        <w:t xml:space="preserve"> </w:t>
+      </w:r>
+      <w:r>
+        <w:t xml:space="preserve">“</w:t>
+      </w:r>
+      <w:r>
+        <w:t xml:space="preserve">Global Change and Biodiversity</w:t>
+      </w:r>
+      <w:r>
+        <w:t xml:space="preserve">”</w:t>
+      </w:r>
+      <w:r>
+        <w:t xml:space="preserve"> </w:t>
+      </w:r>
+      <w:r>
+        <w:t xml:space="preserve">of the University of Zurich; Japan Science and Technology Agency (Grant numbers JPMJCR16O3 to KKS and JPMJPR17Q4 to YS); and zzzzzz.</w:t>
+      </w:r>
+    </w:p>
+    <w:bookmarkEnd w:id="39"/>
+    <w:bookmarkStart w:id="42" w:name="data-avaiability"/>
+    <w:p>
+      <w:pPr>
+        <w:pStyle w:val="Heading1"/>
+      </w:pPr>
+      <w:r>
+        <w:t xml:space="preserve">Data avaiability</w:t>
+      </w:r>
+    </w:p>
+    <w:p>
+      <w:pPr>
+        <w:pStyle w:val="FirstParagraph"/>
+      </w:pPr>
+      <w:r>
+        <w:t xml:space="preserve">The data and codes are available at the GitHub repository (</w:t>
+      </w:r>
+      <w:hyperlink r:id="rId40">
+        <w:r>
+          <w:rPr>
+            <w:rStyle w:val="Hyperlink"/>
+          </w:rPr>
+          <w:t xml:space="preserve">https://github.com/yassato/AraAphidGWAS</w:t>
+        </w:r>
+      </w:hyperlink>
+      <w:r>
+        <w:t xml:space="preserve">). The published version is deposited on Zenodo (</w:t>
+      </w:r>
+      <w:hyperlink r:id="rId41">
+        <w:r>
+          <w:rPr>
+            <w:rStyle w:val="Hyperlink"/>
+          </w:rPr>
+          <w:t xml:space="preserve">doi::xxxxxx</w:t>
+        </w:r>
+      </w:hyperlink>
+      <w:r>
+        <w:t xml:space="preserve">).</w:t>
+      </w:r>
+    </w:p>
+    <w:bookmarkEnd w:id="42"/>
+    <w:bookmarkStart w:id="51" w:name="tables-figures"/>
+    <w:p>
+      <w:pPr>
+        <w:pStyle w:val="Heading1"/>
+      </w:pPr>
+      <w:r>
         <w:t xml:space="preserve">Tables &amp; Figures</w:t>
       </w:r>
     </w:p>
@@ -2153,24 +2411,24 @@
       <w:pPr>
         <w:pStyle w:val="CaptionedFigure"/>
       </w:pPr>
-      <w:bookmarkStart w:id="42" w:name="fig:ManPlot"/>
+      <w:bookmarkStart w:id="46" w:name="fig:ManPlot"/>
       <w:r>
         <w:drawing>
           <wp:inline>
             <wp:extent cx="5334000" cy="3000375"/>
             <wp:effectExtent b="0" l="0" r="0" t="0"/>
-            <wp:docPr descr="Figure 1. GWAS of the aphid abundance on 196 A. thaliana accessions grown in the field. Manhattan plot shows the associaiton score of -log10(p) against five choromosomes of A. thaliana at MAF cut-off = 0.025, where a horizontal dashed line indicates the genome-wide Bonferroni threshold at p=0.05. QQ-plot shows relationships between the observed and expected -log10(p) values, where a solid line indicates randomly expected -log10(p) and the shaded area corresponds to its 95% confidence intervals. The upper inset focuses on the top-scroing SNP at Chr3-4579292, and desplays the position of candidate genes (left) or compares phenotype values i.e., log(no. of aphids + 1) between the two SNP alleles (right)." title="" id="40" name="Picture"/>
+            <wp:docPr descr="Figure 1. GWAS of the aphid abundance on 196 A. thaliana accessions grown in the field. Manhattan plot shows the associaiton score of -log10(p) against five choromosomes of A. thaliana at MAF cut-off = 0.025, where a horizontal dashed line indicates the genome-wide Bonferroni threshold at p=0.05. QQ-plot shows relationships between the observed and expected -log10(p) values, where a solid line indicates randomly expected -log10(p) and the shaded area corresponds to its 95% confidence intervals. The upper inset focuses on the top-scroing SNP at Chr3-4579292, and desplays the position of candidate genes (left) or compares phenotype values i.e., log(no. of aphids + 1) between the two SNP alleles (right)." title="" id="44" name="Picture"/>
             <a:graphic>
               <a:graphicData uri="http://schemas.openxmlformats.org/drawingml/2006/picture">
                 <pic:pic>
                   <pic:nvPicPr>
-                    <pic:cNvPr descr="../figures/database_snapshot/Slide5.png" id="41" name="Picture"/>
+                    <pic:cNvPr descr="../figures/database_snapshot/Slide5.png" id="45" name="Picture"/>
                     <pic:cNvPicPr>
                       <a:picLocks noChangeArrowheads="1" noChangeAspect="1"/>
                     </pic:cNvPicPr>
                   </pic:nvPicPr>
                   <pic:blipFill>
-                    <a:blip r:embed="rId39"/>
+                    <a:blip r:embed="rId43"/>
                     <a:stretch>
                       <a:fillRect/>
                     </a:stretch>
@@ -2196,7 +2454,7 @@
           </wp:inline>
         </w:drawing>
       </w:r>
-      <w:bookmarkEnd w:id="42"/>
+      <w:bookmarkEnd w:id="46"/>
     </w:p>
     <w:p>
       <w:pPr>
@@ -2286,24 +2544,24 @@
       <w:pPr>
         <w:pStyle w:val="CaptionedFigure"/>
       </w:pPr>
-      <w:bookmarkStart w:id="46" w:name="fig:mutant"/>
+      <w:bookmarkStart w:id="50" w:name="fig:mutant"/>
       <w:r>
         <w:drawing>
           <wp:inline>
             <wp:extent cx="5334000" cy="4000500"/>
             <wp:effectExtent b="0" l="0" r="0" t="0"/>
-            <wp:docPr descr="Figure 2. The Col-0 wild type and three mutants of Arabidopsis thaliana (A) showing the phenotypes of growth (B), flowering time (C), and aphid colonization (D) in a laboratory. Asterisks above each mutant indicate adjusted p-values by Mann-Whitney’s U-tests against the wild type (WT); *** p&lt;0.001, ** p&lt;0.01, * p&lt;0.05. Boxes: median with upper and lower quartile; Whiskers: 1.5 \times inter-quartile range." title="" id="44" name="Picture"/>
+            <wp:docPr descr="Figure 2. The Col-0 wild type and three mutants of Arabidopsis thaliana (A) showing the phenotypes of initial size (B), flowering time (C), and aphid colonization one week after the release (D) in a laboratory. Asterisks above each mutant indicate adjusted p-values by GLMs in comparison with the wild type, WT; *** p&lt;0.001, ** p&lt;0.01, * p&lt;0.05. Boxes: median with upper and lower quartile; Whiskers: 1.5 \times inter-quartile range." title="" id="48" name="Picture"/>
             <a:graphic>
               <a:graphicData uri="http://schemas.openxmlformats.org/drawingml/2006/picture">
                 <pic:pic>
                   <pic:nvPicPr>
-                    <pic:cNvPr descr="../figures/mutant.pdf" id="45" name="Picture"/>
+                    <pic:cNvPr descr="../figures/mutant.pdf" id="49" name="Picture"/>
                     <pic:cNvPicPr>
                       <a:picLocks noChangeArrowheads="1" noChangeAspect="1"/>
                     </pic:cNvPicPr>
                   </pic:nvPicPr>
                   <pic:blipFill>
-                    <a:blip r:embed="rId43"/>
+                    <a:blip r:embed="rId47"/>
                     <a:stretch>
                       <a:fillRect/>
                     </a:stretch>
@@ -2329,7 +2587,7 @@
           </wp:inline>
         </w:drawing>
       </w:r>
-      <w:bookmarkEnd w:id="46"/>
+      <w:bookmarkEnd w:id="50"/>
     </w:p>
     <w:p>
       <w:pPr>
@@ -2352,7 +2610,7 @@
         <w:t xml:space="preserve"> </w:t>
       </w:r>
       <w:r>
-        <w:t xml:space="preserve">(A) showing the phenotypes of growth (B), flowering time (C), and aphid colonization (D) in a laboratory. Asterisks above each mutant indicate adjusted</w:t>
+        <w:t xml:space="preserve">(A) showing the phenotypes of initial size (B), flowering time (C), and aphid colonization one week after the release (D) in a laboratory. Asterisks above each mutant indicate adjusted</w:t>
       </w:r>
       <w:r>
         <w:t xml:space="preserve"> </w:t>
@@ -2363,18 +2621,7 @@
         </m:r>
       </m:oMath>
       <w:r>
-        <w:t xml:space="preserve">-values by Mann-Whitney’s</w:t>
-      </w:r>
-      <w:r>
-        <w:t xml:space="preserve"> </w:t>
-      </w:r>
-      <m:oMath>
-        <m:r>
-          <m:t>U</m:t>
-        </m:r>
-      </m:oMath>
-      <w:r>
-        <w:t xml:space="preserve">-tests against the wild type (WT); ***</w:t>
+        <w:t xml:space="preserve">-values by GLMs in comparison with the wild type, WT; ***</w:t>
       </w:r>
       <w:r>
         <w:t xml:space="preserve"> </w:t>
@@ -2454,8 +2701,8 @@
         <w:t xml:space="preserve">inter-quartile range.</w:t>
       </w:r>
     </w:p>
-    <w:bookmarkEnd w:id="47"/>
-    <w:bookmarkStart w:id="57" w:name="supplementary-materials"/>
+    <w:bookmarkEnd w:id="51"/>
+    <w:bookmarkStart w:id="65" w:name="supplementary-materials"/>
     <w:p>
       <w:pPr>
         <w:pStyle w:val="Heading1"/>
@@ -2468,24 +2715,24 @@
       <w:pPr>
         <w:pStyle w:val="CaptionedFigure"/>
       </w:pPr>
-      <w:bookmarkStart w:id="51" w:name="fig:1001browser"/>
+      <w:bookmarkStart w:id="55" w:name="fig:1001browser"/>
       <w:r>
         <w:drawing>
           <wp:inline>
             <wp:extent cx="5334000" cy="3000375"/>
             <wp:effectExtent b="0" l="0" r="0" t="0"/>
-            <wp:docPr descr="Figure S1. A snapshot of the genomic region near Chr3-4579292 in the 1001 Genome Browser (http://signal.salk.edu/atg1001/3.0/gebrowser.php). The upper four accessions carried a rare allele susceptible to aphids (inset of Fig. 1). The accessions listed below Col-0 carried a major allele and harboured no aphids in the field GWAS." title="" id="49" name="Picture"/>
+            <wp:docPr descr="Figure S1. A snapshot of the genomic region near Chr3-4579292 in the 1001 Genome Browser (http://signal.salk.edu/atg1001/3.0/gebrowser.php). The upper four accessions carried a rare allele susceptible to aphids (inset of Fig. 1). The accessions listed below Col-0 carried a major allele and harbored no aphids in the field GWAS." title="" id="53" name="Picture"/>
             <a:graphic>
               <a:graphicData uri="http://schemas.openxmlformats.org/drawingml/2006/picture">
                 <pic:pic>
                   <pic:nvPicPr>
-                    <pic:cNvPr descr="../figures/database_snapshot/Slide3.png" id="50" name="Picture"/>
+                    <pic:cNvPr descr="../figures/database_snapshot/Slide3.png" id="54" name="Picture"/>
                     <pic:cNvPicPr>
                       <a:picLocks noChangeArrowheads="1" noChangeAspect="1"/>
                     </pic:cNvPicPr>
                   </pic:nvPicPr>
                   <pic:blipFill>
-                    <a:blip r:embed="rId48"/>
+                    <a:blip r:embed="rId52"/>
                     <a:stretch>
                       <a:fillRect/>
                     </a:stretch>
@@ -2511,7 +2758,7 @@
           </wp:inline>
         </w:drawing>
       </w:r>
-      <w:bookmarkEnd w:id="51"/>
+      <w:bookmarkEnd w:id="55"/>
     </w:p>
     <w:p>
       <w:pPr>
@@ -2520,7 +2767,7 @@
       <w:r>
         <w:t xml:space="preserve">Figure S1. A snapshot of the genomic region near Chr3-4579292 in the 1001 Genome Browser (</w:t>
       </w:r>
-      <w:hyperlink r:id="rId52">
+      <w:hyperlink r:id="rId56">
         <w:r>
           <w:rPr>
             <w:rStyle w:val="Hyperlink"/>
@@ -2543,31 +2790,31 @@
         </w:r>
       </w:hyperlink>
       <w:r>
-        <w:t xml:space="preserve">). The accessions listed below Col-0 carried a major allele and harboured no aphids in the field GWAS.</w:t>
+        <w:t xml:space="preserve">). The accessions listed below Col-0 carried a major allele and harbored no aphids in the field GWAS.</w:t>
       </w:r>
     </w:p>
     <w:p>
       <w:pPr>
         <w:pStyle w:val="CaptionedFigure"/>
       </w:pPr>
-      <w:bookmarkStart w:id="56" w:name="fig:gomap"/>
+      <w:bookmarkStart w:id="60" w:name="fig:gomap"/>
       <w:r>
         <w:drawing>
           <wp:inline>
             <wp:extent cx="5334000" cy="2667000"/>
             <wp:effectExtent b="0" l="0" r="0" t="0"/>
-            <wp:docPr descr="Figure S2. REVIGO treemap summarizing suggestive GOs detected by the Gowinda program. The panel size corresponds to -log10(p). Colors indicate similar GO families summarized by REVIGO." title="" id="54" name="Picture"/>
+            <wp:docPr descr="Figure S2. REVIGO treemap summarizing suggestive GOs detected by the Gowinda program. The panel size corresponds to -log10(p). Colors indicate similar GO families summarized by REVIGO." title="" id="58" name="Picture"/>
             <a:graphic>
               <a:graphicData uri="http://schemas.openxmlformats.org/drawingml/2006/picture">
                 <pic:pic>
                   <pic:nvPicPr>
-                    <pic:cNvPr descr="../figures/revigo_treemap.pdf" id="55" name="Picture"/>
+                    <pic:cNvPr descr="../figures/revigo_treemap.pdf" id="59" name="Picture"/>
                     <pic:cNvPicPr>
                       <a:picLocks noChangeArrowheads="1" noChangeAspect="1"/>
                     </pic:cNvPicPr>
                   </pic:nvPicPr>
                   <pic:blipFill>
-                    <a:blip r:embed="rId53"/>
+                    <a:blip r:embed="rId57"/>
                     <a:stretch>
                       <a:fillRect/>
                     </a:stretch>
@@ -2593,7 +2840,7 @@
           </wp:inline>
         </w:drawing>
       </w:r>
-      <w:bookmarkEnd w:id="56"/>
+      <w:bookmarkEnd w:id="60"/>
     </w:p>
     <w:p>
       <w:pPr>
@@ -2611,8 +2858,158 @@
         <w:t xml:space="preserve">). Colors indicate similar GO families summarized by REVIGO.</w:t>
       </w:r>
     </w:p>
-    <w:bookmarkEnd w:id="57"/>
-    <w:bookmarkStart w:id="103" w:name="references"/>
+    <w:p>
+      <w:pPr>
+        <w:pStyle w:val="CaptionedFigure"/>
+      </w:pPr>
+      <w:bookmarkStart w:id="64" w:name="fig:aphid_last"/>
+      <w:r>
+        <w:drawing>
+          <wp:inline>
+            <wp:extent cx="5334000" cy="2000250"/>
+            <wp:effectExtent b="0" l="0" r="0" t="0"/>
+            <wp:docPr descr="Figure S3. The number of aphids during the later period of incubation. Asterisks indicate significant difference between each mutant and the wild type with Poisson GLMs: *** p&lt;0.001, ** p&lt;0.01, * p&lt;0.05. Boxes: median with upper and lower quartile; Whiskers: 1.5 \times inter-quartile range." title="" id="62" name="Picture"/>
+            <a:graphic>
+              <a:graphicData uri="http://schemas.openxmlformats.org/drawingml/2006/picture">
+                <pic:pic>
+                  <pic:nvPicPr>
+                    <pic:cNvPr descr="../figures/aphid_last.pdf" id="63" name="Picture"/>
+                    <pic:cNvPicPr>
+                      <a:picLocks noChangeArrowheads="1" noChangeAspect="1"/>
+                    </pic:cNvPicPr>
+                  </pic:nvPicPr>
+                  <pic:blipFill>
+                    <a:blip r:embed="rId61"/>
+                    <a:stretch>
+                      <a:fillRect/>
+                    </a:stretch>
+                  </pic:blipFill>
+                  <pic:spPr bwMode="auto">
+                    <a:xfrm>
+                      <a:off x="0" y="0"/>
+                      <a:ext cx="5334000" cy="2000250"/>
+                    </a:xfrm>
+                    <a:prstGeom prst="rect">
+                      <a:avLst/>
+                    </a:prstGeom>
+                    <a:noFill/>
+                    <a:ln w="9525">
+                      <a:noFill/>
+                      <a:headEnd/>
+                      <a:tailEnd/>
+                    </a:ln>
+                  </pic:spPr>
+                </pic:pic>
+              </a:graphicData>
+            </a:graphic>
+          </wp:inline>
+        </w:drawing>
+      </w:r>
+      <w:bookmarkEnd w:id="64"/>
+    </w:p>
+    <w:p>
+      <w:pPr>
+        <w:pStyle w:val="ImageCaption"/>
+      </w:pPr>
+      <w:r>
+        <w:t xml:space="preserve">Figure S3. The number of aphids during the later period of incubation. Asterisks indicate significant difference between each mutant and the wild type with Poisson GLMs: ***</w:t>
+      </w:r>
+      <w:r>
+        <w:t xml:space="preserve"> </w:t>
+      </w:r>
+      <m:oMath>
+        <m:r>
+          <m:t>p</m:t>
+        </m:r>
+        <m:r>
+          <m:rPr>
+            <m:sty m:val="p"/>
+          </m:rPr>
+          <m:t>&lt;</m:t>
+        </m:r>
+        <m:r>
+          <m:t>0.001</m:t>
+        </m:r>
+      </m:oMath>
+      <w:r>
+        <w:t xml:space="preserve">, **</w:t>
+      </w:r>
+      <w:r>
+        <w:t xml:space="preserve"> </w:t>
+      </w:r>
+      <m:oMath>
+        <m:r>
+          <m:t>p</m:t>
+        </m:r>
+        <m:r>
+          <m:rPr>
+            <m:sty m:val="p"/>
+          </m:rPr>
+          <m:t>&lt;</m:t>
+        </m:r>
+        <m:r>
+          <m:t>0.01</m:t>
+        </m:r>
+      </m:oMath>
+      <w:r>
+        <w:t xml:space="preserve">, *</w:t>
+      </w:r>
+      <w:r>
+        <w:t xml:space="preserve"> </w:t>
+      </w:r>
+      <m:oMath>
+        <m:r>
+          <m:t>p</m:t>
+        </m:r>
+        <m:r>
+          <m:rPr>
+            <m:sty m:val="p"/>
+          </m:rPr>
+          <m:t>&lt;</m:t>
+        </m:r>
+        <m:r>
+          <m:t>0.05</m:t>
+        </m:r>
+      </m:oMath>
+      <w:r>
+        <w:t xml:space="preserve">. Boxes: median with upper and lower quartile; Whiskers: 1.5</w:t>
+      </w:r>
+      <w:r>
+        <w:t xml:space="preserve"> </w:t>
+      </w:r>
+      <m:oMath>
+        <m:r>
+          <m:rPr>
+            <m:sty m:val="p"/>
+          </m:rPr>
+          <m:t>×</m:t>
+        </m:r>
+      </m:oMath>
+      <w:r>
+        <w:t xml:space="preserve"> </w:t>
+      </w:r>
+      <w:r>
+        <w:t xml:space="preserve">inter-quartile range.</w:t>
+      </w:r>
+    </w:p>
+    <w:p>
+      <w:pPr>
+        <w:pStyle w:val="BodyText"/>
+      </w:pPr>
+      <w:r>
+        <w:t xml:space="preserve">Table S1. List of GWAS accessions and phenotypes.</w:t>
+      </w:r>
+    </w:p>
+    <w:p>
+      <w:pPr>
+        <w:pStyle w:val="BodyText"/>
+      </w:pPr>
+      <w:r>
+        <w:t xml:space="preserve">Table S2. List of mutant lines and primer information.</w:t>
+      </w:r>
+    </w:p>
+    <w:bookmarkEnd w:id="65"/>
+    <w:bookmarkStart w:id="109" w:name="references"/>
     <w:p>
       <w:pPr>
         <w:pStyle w:val="Heading1"/>
@@ -2621,8 +3018,8 @@
         <w:t xml:space="preserve">References</w:t>
       </w:r>
     </w:p>
-    <w:bookmarkStart w:id="102" w:name="refs"/>
-    <w:bookmarkStart w:id="58" w:name="ref-schoonhoven2005insect"/>
+    <w:bookmarkStart w:id="108" w:name="refs"/>
+    <w:bookmarkStart w:id="66" w:name="ref-schoonhoven2005insect"/>
     <w:p>
       <w:pPr>
         <w:pStyle w:val="Bibliography"/>
@@ -2656,8 +3053,8 @@
         <w:t xml:space="preserve"> </w:t>
       </w:r>
     </w:p>
-    <w:bookmarkEnd w:id="58"/>
-    <w:bookmarkStart w:id="59" w:name="ref-carmona2011plant"/>
+    <w:bookmarkEnd w:id="66"/>
+    <w:bookmarkStart w:id="67" w:name="ref-carmona2011plant"/>
     <w:p>
       <w:pPr>
         <w:pStyle w:val="Bibliography"/>
@@ -2698,8 +3095,8 @@
         <w:t xml:space="preserve">, 358–367.</w:t>
       </w:r>
     </w:p>
-    <w:bookmarkEnd w:id="59"/>
-    <w:bookmarkStart w:id="60" w:name="ref-barton2017future"/>
+    <w:bookmarkEnd w:id="67"/>
+    <w:bookmarkStart w:id="68" w:name="ref-barton2017future"/>
     <w:p>
       <w:pPr>
         <w:pStyle w:val="Bibliography"/>
@@ -2740,8 +3137,8 @@
         <w:t xml:space="preserve">, 403–411.</w:t>
       </w:r>
     </w:p>
-    <w:bookmarkEnd w:id="60"/>
-    <w:bookmarkStart w:id="61" w:name="ref-kawagoe2010escape"/>
+    <w:bookmarkEnd w:id="68"/>
+    <w:bookmarkStart w:id="69" w:name="ref-kawagoe2010escape"/>
     <w:p>
       <w:pPr>
         <w:pStyle w:val="Bibliography"/>
@@ -2825,8 +3222,8 @@
         <w:t xml:space="preserve">, 713–720.</w:t>
       </w:r>
     </w:p>
-    <w:bookmarkEnd w:id="61"/>
-    <w:bookmarkStart w:id="62" w:name="ref-marquis2021escape"/>
+    <w:bookmarkEnd w:id="69"/>
+    <w:bookmarkStart w:id="70" w:name="ref-marquis2021escape"/>
     <w:p>
       <w:pPr>
         <w:pStyle w:val="Bibliography"/>
@@ -2860,8 +3257,8 @@
         <w:t xml:space="preserve"> </w:t>
       </w:r>
     </w:p>
-    <w:bookmarkEnd w:id="62"/>
-    <w:bookmarkStart w:id="64" w:name="ref-feeny1976plant"/>
+    <w:bookmarkEnd w:id="70"/>
+    <w:bookmarkStart w:id="72" w:name="ref-feeny1976plant"/>
     <w:p>
       <w:pPr>
         <w:pStyle w:val="Bibliography"/>
@@ -2894,7 +3291,7 @@
       <w:r>
         <w:t xml:space="preserve">(eds JW Wallace, RL Mansell), pp. 1–40. Boston, MA: Springer US. (doi:</w:t>
       </w:r>
-      <w:hyperlink r:id="rId63">
+      <w:hyperlink r:id="rId71">
         <w:r>
           <w:rPr>
             <w:rStyle w:val="Hyperlink"/>
@@ -2906,8 +3303,8 @@
         <w:t xml:space="preserve">)</w:t>
       </w:r>
     </w:p>
-    <w:bookmarkEnd w:id="64"/>
-    <w:bookmarkStart w:id="65" w:name="ref-zverev2017ontogenetic"/>
+    <w:bookmarkEnd w:id="72"/>
+    <w:bookmarkStart w:id="73" w:name="ref-zverev2017ontogenetic"/>
     <w:p>
       <w:pPr>
         <w:pStyle w:val="Bibliography"/>
@@ -2965,8 +3362,8 @@
         <w:t xml:space="preserve">, 2224–2232.</w:t>
       </w:r>
     </w:p>
-    <w:bookmarkEnd w:id="65"/>
-    <w:bookmarkStart w:id="66" w:name="ref-johnson2009heritability"/>
+    <w:bookmarkEnd w:id="73"/>
+    <w:bookmarkStart w:id="74" w:name="ref-johnson2009heritability"/>
     <w:p>
       <w:pPr>
         <w:pStyle w:val="Bibliography"/>
@@ -3024,8 +3421,8 @@
         <w:t xml:space="preserve">, 1295–1307.</w:t>
       </w:r>
     </w:p>
-    <w:bookmarkEnd w:id="66"/>
-    <w:bookmarkStart w:id="67" w:name="ref-barbour2015multiple"/>
+    <w:bookmarkEnd w:id="74"/>
+    <w:bookmarkStart w:id="75" w:name="ref-barbour2015multiple"/>
     <w:p>
       <w:pPr>
         <w:pStyle w:val="Bibliography"/>
@@ -3066,8 +3463,8 @@
         <w:t xml:space="preserve">, 995–1006.</w:t>
       </w:r>
     </w:p>
-    <w:bookmarkEnd w:id="67"/>
-    <w:bookmarkStart w:id="68" w:name="ref-sato2019plant"/>
+    <w:bookmarkEnd w:id="75"/>
+    <w:bookmarkStart w:id="76" w:name="ref-sato2019plant"/>
     <w:p>
       <w:pPr>
         <w:pStyle w:val="Bibliography"/>
@@ -3144,8 +3541,8 @@
         <w:t xml:space="preserve">, 1–12.</w:t>
       </w:r>
     </w:p>
-    <w:bookmarkEnd w:id="68"/>
-    <w:bookmarkStart w:id="69" w:name="ref-barbour2022keystone"/>
+    <w:bookmarkEnd w:id="76"/>
+    <w:bookmarkStart w:id="77" w:name="ref-barbour2022keystone"/>
     <w:p>
       <w:pPr>
         <w:pStyle w:val="Bibliography"/>
@@ -3186,8 +3583,8 @@
         <w:t xml:space="preserve">, 70–73.</w:t>
       </w:r>
     </w:p>
-    <w:bookmarkEnd w:id="69"/>
-    <w:bookmarkStart w:id="70" w:name="ref-anderson2011ecological"/>
+    <w:bookmarkEnd w:id="77"/>
+    <w:bookmarkStart w:id="78" w:name="ref-anderson2011ecological"/>
     <w:p>
       <w:pPr>
         <w:pStyle w:val="Bibliography"/>
@@ -3228,8 +3625,8 @@
         <w:t xml:space="preserve">, 312–324.</w:t>
       </w:r>
     </w:p>
-    <w:bookmarkEnd w:id="70"/>
-    <w:bookmarkStart w:id="71" w:name="ref-santure2018wild"/>
+    <w:bookmarkEnd w:id="78"/>
+    <w:bookmarkStart w:id="79" w:name="ref-santure2018wild"/>
     <w:p>
       <w:pPr>
         <w:pStyle w:val="Bibliography"/>
@@ -3270,8 +3667,8 @@
         <w:t xml:space="preserve">, 729–738.</w:t>
       </w:r>
     </w:p>
-    <w:bookmarkEnd w:id="71"/>
-    <w:bookmarkStart w:id="72" w:name="ref-fujii2019stigmatic"/>
+    <w:bookmarkEnd w:id="79"/>
+    <w:bookmarkStart w:id="80" w:name="ref-fujii2019stigmatic"/>
     <w:p>
       <w:pPr>
         <w:pStyle w:val="Bibliography"/>
@@ -3334,8 +3731,8 @@
         <w:t xml:space="preserve">, 731–741.</w:t>
       </w:r>
     </w:p>
-    <w:bookmarkEnd w:id="72"/>
-    <w:bookmarkStart w:id="73" w:name="ref-tsuchimatsu2020adaptive"/>
+    <w:bookmarkEnd w:id="80"/>
+    <w:bookmarkStart w:id="81" w:name="ref-tsuchimatsu2020adaptive"/>
     <w:p>
       <w:pPr>
         <w:pStyle w:val="Bibliography"/>
@@ -3409,8 +3806,8 @@
         <w:t xml:space="preserve">, 1–9.</w:t>
       </w:r>
     </w:p>
-    <w:bookmarkEnd w:id="73"/>
-    <w:bookmarkStart w:id="74" w:name="ref-honjo2020seasonality"/>
+    <w:bookmarkEnd w:id="81"/>
+    <w:bookmarkStart w:id="82" w:name="ref-honjo2020seasonality"/>
     <w:p>
       <w:pPr>
         <w:pStyle w:val="Bibliography"/>
@@ -3451,8 +3848,8 @@
         <w:t xml:space="preserve">, 506–518.</w:t>
       </w:r>
     </w:p>
-    <w:bookmarkEnd w:id="74"/>
-    <w:bookmarkStart w:id="75" w:name="ref-sato2019transcriptional"/>
+    <w:bookmarkEnd w:id="82"/>
+    <w:bookmarkStart w:id="83" w:name="ref-sato2019transcriptional"/>
     <w:p>
       <w:pPr>
         <w:pStyle w:val="Bibliography"/>
@@ -3503,8 +3900,8 @@
         <w:t xml:space="preserve">, 787.</w:t>
       </w:r>
     </w:p>
-    <w:bookmarkEnd w:id="75"/>
-    <w:bookmarkStart w:id="76" w:name="ref-shimizu2011plant"/>
+    <w:bookmarkEnd w:id="83"/>
+    <w:bookmarkStart w:id="84" w:name="ref-shimizu2011plant"/>
     <w:p>
       <w:pPr>
         <w:pStyle w:val="Bibliography"/>
@@ -3561,8 +3958,8 @@
         <w:t xml:space="preserve">, 777–787.</w:t>
       </w:r>
     </w:p>
-    <w:bookmarkEnd w:id="76"/>
-    <w:bookmarkStart w:id="77" w:name="ref-kudoh2016molecular"/>
+    <w:bookmarkEnd w:id="84"/>
+    <w:bookmarkStart w:id="85" w:name="ref-kudoh2016molecular"/>
     <w:p>
       <w:pPr>
         <w:pStyle w:val="Bibliography"/>
@@ -3603,8 +4000,8 @@
         <w:t xml:space="preserve">, 399–412.</w:t>
       </w:r>
     </w:p>
-    <w:bookmarkEnd w:id="77"/>
-    <w:bookmarkStart w:id="78" w:name="ref-yamasaki2017genomics"/>
+    <w:bookmarkEnd w:id="85"/>
+    <w:bookmarkStart w:id="86" w:name="ref-yamasaki2017genomics"/>
     <w:p>
       <w:pPr>
         <w:pStyle w:val="Bibliography"/>
@@ -3658,8 +4055,8 @@
         <w:t xml:space="preserve">, 177–186.</w:t>
       </w:r>
     </w:p>
-    <w:bookmarkEnd w:id="78"/>
-    <w:bookmarkStart w:id="79" w:name="ref-stockenhuber2021uv"/>
+    <w:bookmarkEnd w:id="86"/>
+    <w:bookmarkStart w:id="87" w:name="ref-stockenhuber2021uv"/>
     <w:p>
       <w:pPr>
         <w:pStyle w:val="Bibliography"/>
@@ -3732,8 +4129,8 @@
         <w:t xml:space="preserve"> </w:t>
       </w:r>
     </w:p>
-    <w:bookmarkEnd w:id="79"/>
-    <w:bookmarkStart w:id="80" w:name="ref-thompson1994spatiotemporal"/>
+    <w:bookmarkEnd w:id="87"/>
+    <w:bookmarkStart w:id="88" w:name="ref-thompson1994spatiotemporal"/>
     <w:p>
       <w:pPr>
         <w:pStyle w:val="Bibliography"/>
@@ -3784,8 +4181,8 @@
         <w:t xml:space="preserve">, 63–68.</w:t>
       </w:r>
     </w:p>
-    <w:bookmarkEnd w:id="80"/>
-    <w:bookmarkStart w:id="81" w:name="ref-taylor2017interacting"/>
+    <w:bookmarkEnd w:id="88"/>
+    <w:bookmarkStart w:id="89" w:name="ref-taylor2017interacting"/>
     <w:p>
       <w:pPr>
         <w:pStyle w:val="Bibliography"/>
@@ -3849,8 +4246,8 @@
         <w:t xml:space="preserve">, 291–302.</w:t>
       </w:r>
     </w:p>
-    <w:bookmarkEnd w:id="81"/>
-    <w:bookmarkStart w:id="82" w:name="ref-mosleh2009herbivory"/>
+    <w:bookmarkEnd w:id="89"/>
+    <w:bookmarkStart w:id="90" w:name="ref-mosleh2009herbivory"/>
     <w:p>
       <w:pPr>
         <w:pStyle w:val="Bibliography"/>
@@ -3920,8 +4317,8 @@
         <w:t xml:space="preserve">, 651–659.</w:t>
       </w:r>
     </w:p>
-    <w:bookmarkEnd w:id="82"/>
-    <w:bookmarkStart w:id="83" w:name="ref-zust2012natural"/>
+    <w:bookmarkEnd w:id="90"/>
+    <w:bookmarkStart w:id="91" w:name="ref-zust2012natural"/>
     <w:p>
       <w:pPr>
         <w:pStyle w:val="Bibliography"/>
@@ -3962,8 +4359,8 @@
         <w:t xml:space="preserve">, 116–119.</w:t>
       </w:r>
     </w:p>
-    <w:bookmarkEnd w:id="83"/>
-    <w:bookmarkStart w:id="84" w:name="ref-horton2012genome"/>
+    <w:bookmarkEnd w:id="91"/>
+    <w:bookmarkStart w:id="92" w:name="ref-horton2012genome"/>
     <w:p>
       <w:pPr>
         <w:pStyle w:val="Bibliography"/>
@@ -4040,8 +4437,8 @@
         <w:t xml:space="preserve">, 212–216.</w:t>
       </w:r>
     </w:p>
-    <w:bookmarkEnd w:id="84"/>
-    <w:bookmarkStart w:id="85" w:name="ref-alonso20161"/>
+    <w:bookmarkEnd w:id="92"/>
+    <w:bookmarkStart w:id="93" w:name="ref-alonso20161"/>
     <w:p>
       <w:pPr>
         <w:pStyle w:val="Bibliography"/>
@@ -4115,8 +4512,8 @@
         <w:t xml:space="preserve">, 481–491.</w:t>
       </w:r>
     </w:p>
-    <w:bookmarkEnd w:id="85"/>
-    <w:bookmarkStart w:id="86" w:name="ref-horton2014genome"/>
+    <w:bookmarkEnd w:id="93"/>
+    <w:bookmarkStart w:id="94" w:name="ref-horton2014genome"/>
     <w:p>
       <w:pPr>
         <w:pStyle w:val="Bibliography"/>
@@ -4193,8 +4590,8 @@
         <w:t xml:space="preserve">, 1–7.</w:t>
       </w:r>
     </w:p>
-    <w:bookmarkEnd w:id="86"/>
-    <w:bookmarkStart w:id="87" w:name="ref-seren2018gwa"/>
+    <w:bookmarkEnd w:id="94"/>
+    <w:bookmarkStart w:id="95" w:name="ref-seren2018gwa"/>
     <w:p>
       <w:pPr>
         <w:pStyle w:val="Bibliography"/>
@@ -4228,8 +4625,8 @@
         <w:t xml:space="preserve"> </w:t>
       </w:r>
     </w:p>
-    <w:bookmarkEnd w:id="87"/>
-    <w:bookmarkStart w:id="88" w:name="ref-winter2007electronic"/>
+    <w:bookmarkEnd w:id="95"/>
+    <w:bookmarkStart w:id="96" w:name="ref-kofler2012gowinda"/>
     <w:p>
       <w:pPr>
         <w:pStyle w:val="Bibliography"/>
@@ -4244,29 +4641,17 @@
         <w:t xml:space="preserve">	</w:t>
       </w:r>
       <w:r>
-        <w:t xml:space="preserve">Winter D, Vinegar B, Nahal H, Ammar R, Wilson GV, Provart NJ. 2007 An</w:t>
-      </w:r>
-      <w:r>
-        <w:t xml:space="preserve"> </w:t>
-      </w:r>
-      <w:r>
-        <w:t xml:space="preserve">‘electronic fluorescent pictograph’</w:t>
-      </w:r>
-      <w:r>
-        <w:t xml:space="preserve"> </w:t>
-      </w:r>
-      <w:r>
-        <w:t xml:space="preserve">browser for exploring and analyzing large-scale biological data sets.</w:t>
-      </w:r>
-      <w:r>
-        <w:t xml:space="preserve"> </w:t>
-      </w:r>
-      <w:r>
-        <w:rPr>
-          <w:iCs/>
-          <w:i/>
-        </w:rPr>
-        <w:t xml:space="preserve">PloS One</w:t>
+        <w:t xml:space="preserve">Kofler R, Schlötterer C. 2012 Gowinda: Unbiased analysis of gene set enrichment for genome-wide association studies.</w:t>
+      </w:r>
+      <w:r>
+        <w:t xml:space="preserve"> </w:t>
+      </w:r>
+      <w:r>
+        <w:rPr>
+          <w:iCs/>
+          <w:i/>
+        </w:rPr>
+        <w:t xml:space="preserve">Bioinformatics</w:t>
       </w:r>
       <w:r>
         <w:t xml:space="preserve"> </w:t>
@@ -4276,14 +4661,14 @@
           <w:bCs/>
           <w:b/>
         </w:rPr>
-        <w:t xml:space="preserve">2</w:t>
-      </w:r>
-      <w:r>
-        <w:t xml:space="preserve">, e718.</w:t>
-      </w:r>
-    </w:p>
-    <w:bookmarkEnd w:id="88"/>
-    <w:bookmarkStart w:id="89" w:name="ref-kawakatsu2016epigenomic"/>
+        <w:t xml:space="preserve">28</w:t>
+      </w:r>
+      <w:r>
+        <w:t xml:space="preserve">, 2084–2085.</w:t>
+      </w:r>
+    </w:p>
+    <w:bookmarkEnd w:id="96"/>
+    <w:bookmarkStart w:id="97" w:name="ref-o2015user"/>
     <w:p>
       <w:pPr>
         <w:pStyle w:val="Bibliography"/>
@@ -4298,20 +4683,42 @@
         <w:t xml:space="preserve">	</w:t>
       </w:r>
       <w:r>
-        <w:t xml:space="preserve">Kawakatsu T</w:t>
-      </w:r>
-      <w:r>
-        <w:t xml:space="preserve"> </w:t>
-      </w:r>
-      <w:r>
-        <w:rPr>
-          <w:iCs/>
-          <w:i/>
-        </w:rPr>
-        <w:t xml:space="preserve">et al.</w:t>
-      </w:r>
-      <w:r>
-        <w:t xml:space="preserve"> 2016 Epigenomic diversity in a global collection of</w:t>
+        <w:t xml:space="preserve">O’Malley RC, Barragan CC, Ecker JR. 2015 A user’s guide to the arabidopsis t-DNA insertion mutant collections. In</w:t>
+      </w:r>
+      <w:r>
+        <w:t xml:space="preserve"> </w:t>
+      </w:r>
+      <w:r>
+        <w:rPr>
+          <w:iCs/>
+          <w:i/>
+        </w:rPr>
+        <w:t xml:space="preserve">Plant functional genomics</w:t>
+      </w:r>
+      <w:r>
+        <w:t xml:space="preserve">, pp. 323–342. Springer.</w:t>
+      </w:r>
+      <w:r>
+        <w:t xml:space="preserve"> </w:t>
+      </w:r>
+    </w:p>
+    <w:bookmarkEnd w:id="97"/>
+    <w:bookmarkStart w:id="98" w:name="ref-schiefelbein1990genetic"/>
+    <w:p>
+      <w:pPr>
+        <w:pStyle w:val="Bibliography"/>
+      </w:pPr>
+      <w:r>
+        <w:t xml:space="preserve">32.</w:t>
+      </w:r>
+      <w:r>
+        <w:t xml:space="preserve"> </w:t>
+      </w:r>
+      <w:r>
+        <w:t xml:space="preserve">	</w:t>
+      </w:r>
+      <w:r>
+        <w:t xml:space="preserve">Schiefelbein JW, Somerville C. 1990 Genetic control of root hair development in</w:t>
       </w:r>
       <w:r>
         <w:t xml:space="preserve"> </w:t>
@@ -4331,20 +4738,17 @@
         <w:t xml:space="preserve">rabidopsis thaliana</w:t>
       </w:r>
       <w:r>
-        <w:t xml:space="preserve"> </w:t>
-      </w:r>
-      <w:r>
-        <w:t xml:space="preserve">accessions.</w:t>
-      </w:r>
-      <w:r>
-        <w:t xml:space="preserve"> </w:t>
-      </w:r>
-      <w:r>
-        <w:rPr>
-          <w:iCs/>
-          <w:i/>
-        </w:rPr>
-        <w:t xml:space="preserve">Cell</w:t>
+        <w:t xml:space="preserve">.</w:t>
+      </w:r>
+      <w:r>
+        <w:t xml:space="preserve"> </w:t>
+      </w:r>
+      <w:r>
+        <w:rPr>
+          <w:iCs/>
+          <w:i/>
+        </w:rPr>
+        <w:t xml:space="preserve">The Plant Cell</w:t>
       </w:r>
       <w:r>
         <w:t xml:space="preserve"> </w:t>
@@ -4354,20 +4758,20 @@
           <w:bCs/>
           <w:b/>
         </w:rPr>
-        <w:t xml:space="preserve">166</w:t>
-      </w:r>
-      <w:r>
-        <w:t xml:space="preserve">, 492–505.</w:t>
-      </w:r>
-    </w:p>
-    <w:bookmarkEnd w:id="89"/>
-    <w:bookmarkStart w:id="90" w:name="ref-obayashi2018atted"/>
+        <w:t xml:space="preserve">2</w:t>
+      </w:r>
+      <w:r>
+        <w:t xml:space="preserve">, 235–243.</w:t>
+      </w:r>
+    </w:p>
+    <w:bookmarkEnd w:id="98"/>
+    <w:bookmarkStart w:id="99" w:name="ref-zhang2013root"/>
     <w:p>
       <w:pPr>
         <w:pStyle w:val="Bibliography"/>
       </w:pPr>
       <w:r>
-        <w:t xml:space="preserve">32.</w:t>
+        <w:t xml:space="preserve">33.</w:t>
       </w:r>
       <w:r>
         <w:t xml:space="preserve"> </w:t>
@@ -4376,17 +4780,56 @@
         <w:t xml:space="preserve">	</w:t>
       </w:r>
       <w:r>
-        <w:t xml:space="preserve">Obayashi T, Aoki Y, Tadaka S, Kagaya Y, Kinoshita K. 2018 ATTED-II in 2018: A plant coexpression database based on investigation of the statistical property of the mutual rank index.</w:t>
-      </w:r>
-      <w:r>
-        <w:t xml:space="preserve"> </w:t>
-      </w:r>
-      <w:r>
-        <w:rPr>
-          <w:iCs/>
-          <w:i/>
-        </w:rPr>
-        <w:t xml:space="preserve">Plant and Cell Physiology</w:t>
+        <w:t xml:space="preserve">Zhang M, Wu F, Shi J, Zhu Y, Zhu Z, Gong Q, Hu J. 2013</w:t>
+      </w:r>
+      <w:r>
+        <w:t xml:space="preserve"> </w:t>
+      </w:r>
+      <w:r>
+        <w:rPr>
+          <w:iCs/>
+          <w:i/>
+        </w:rPr>
+        <w:t xml:space="preserve">ROOT HAIR DEFECTIVE3</w:t>
+      </w:r>
+      <w:r>
+        <w:t xml:space="preserve"> </w:t>
+      </w:r>
+      <w:r>
+        <w:t xml:space="preserve">family of dynamin-like GTPases mediates homotypic endoplasmic reticulum fusion and is essential for</w:t>
+      </w:r>
+      <w:r>
+        <w:t xml:space="preserve"> </w:t>
+      </w:r>
+      <w:r>
+        <w:rPr>
+          <w:iCs/>
+          <w:i/>
+        </w:rPr>
+        <w:t xml:space="preserve">A</w:t>
+      </w:r>
+      <w:r>
+        <w:rPr>
+          <w:iCs/>
+          <w:i/>
+        </w:rPr>
+        <w:t xml:space="preserve">rabidopsis</w:t>
+      </w:r>
+      <w:r>
+        <w:t xml:space="preserve"> </w:t>
+      </w:r>
+      <w:r>
+        <w:t xml:space="preserve">development.</w:t>
+      </w:r>
+      <w:r>
+        <w:t xml:space="preserve"> </w:t>
+      </w:r>
+      <w:r>
+        <w:rPr>
+          <w:iCs/>
+          <w:i/>
+        </w:rPr>
+        <w:t xml:space="preserve">Plant Physiology</w:t>
       </w:r>
       <w:r>
         <w:t xml:space="preserve"> </w:t>
@@ -4396,20 +4839,20 @@
           <w:bCs/>
           <w:b/>
         </w:rPr>
-        <w:t xml:space="preserve">59</w:t>
-      </w:r>
-      <w:r>
-        <w:t xml:space="preserve">, e3–e3.</w:t>
-      </w:r>
-    </w:p>
-    <w:bookmarkEnd w:id="90"/>
-    <w:bookmarkStart w:id="91" w:name="ref-kofler2012gowinda"/>
+        <w:t xml:space="preserve">163</w:t>
+      </w:r>
+      <w:r>
+        <w:t xml:space="preserve">, 713–720.</w:t>
+      </w:r>
+    </w:p>
+    <w:bookmarkEnd w:id="99"/>
+    <w:bookmarkStart w:id="100" w:name="ref-mitsuda2006efficient"/>
     <w:p>
       <w:pPr>
         <w:pStyle w:val="Bibliography"/>
       </w:pPr>
       <w:r>
-        <w:t xml:space="preserve">33.</w:t>
+        <w:t xml:space="preserve">34.</w:t>
       </w:r>
       <w:r>
         <w:t xml:space="preserve"> </w:t>
@@ -4418,17 +4861,40 @@
         <w:t xml:space="preserve">	</w:t>
       </w:r>
       <w:r>
-        <w:t xml:space="preserve">Kofler R, Schlötterer C. 2012 Gowinda: Unbiased analysis of gene set enrichment for genome-wide association studies.</w:t>
-      </w:r>
-      <w:r>
-        <w:t xml:space="preserve"> </w:t>
-      </w:r>
-      <w:r>
-        <w:rPr>
-          <w:iCs/>
-          <w:i/>
-        </w:rPr>
-        <w:t xml:space="preserve">Bioinformatics</w:t>
+        <w:t xml:space="preserve">Mitsuda N, Hiratsu K, Todaka D, Nakashima K, Yamaguchi-Shinozaki K, Ohme-Takagi M. 2006 Efficient production of male and female sterile plants by expression of a chimeric repressor in</w:t>
+      </w:r>
+      <w:r>
+        <w:t xml:space="preserve"> </w:t>
+      </w:r>
+      <w:r>
+        <w:rPr>
+          <w:iCs/>
+          <w:i/>
+        </w:rPr>
+        <w:t xml:space="preserve">A</w:t>
+      </w:r>
+      <w:r>
+        <w:rPr>
+          <w:iCs/>
+          <w:i/>
+        </w:rPr>
+        <w:t xml:space="preserve">rabidopsis</w:t>
+      </w:r>
+      <w:r>
+        <w:t xml:space="preserve"> </w:t>
+      </w:r>
+      <w:r>
+        <w:t xml:space="preserve">and rice.</w:t>
+      </w:r>
+      <w:r>
+        <w:t xml:space="preserve"> </w:t>
+      </w:r>
+      <w:r>
+        <w:rPr>
+          <w:iCs/>
+          <w:i/>
+        </w:rPr>
+        <w:t xml:space="preserve">Plant Biotechnology Journal</w:t>
       </w:r>
       <w:r>
         <w:t xml:space="preserve"> </w:t>
@@ -4438,20 +4904,20 @@
           <w:bCs/>
           <w:b/>
         </w:rPr>
-        <w:t xml:space="preserve">28</w:t>
-      </w:r>
-      <w:r>
-        <w:t xml:space="preserve">, 2084–2085.</w:t>
-      </w:r>
-    </w:p>
-    <w:bookmarkEnd w:id="91"/>
-    <w:bookmarkStart w:id="92" w:name="ref-schiefelbein1990genetic"/>
+        <w:t xml:space="preserve">4</w:t>
+      </w:r>
+      <w:r>
+        <w:t xml:space="preserve">, 325–332.</w:t>
+      </w:r>
+    </w:p>
+    <w:bookmarkEnd w:id="100"/>
+    <w:bookmarkStart w:id="101" w:name="ref-chateigner2013domainsz"/>
     <w:p>
       <w:pPr>
         <w:pStyle w:val="Bibliography"/>
       </w:pPr>
       <w:r>
-        <w:t xml:space="preserve">34.</w:t>
+        <w:t xml:space="preserve">35.</w:t>
       </w:r>
       <w:r>
         <w:t xml:space="preserve"> </w:t>
@@ -4460,37 +4926,17 @@
         <w:t xml:space="preserve">	</w:t>
       </w:r>
       <w:r>
-        <w:t xml:space="preserve">Schiefelbein JW, Somerville C. 1990 Genetic control of root hair development in</w:t>
-      </w:r>
-      <w:r>
-        <w:t xml:space="preserve"> </w:t>
-      </w:r>
-      <w:r>
-        <w:rPr>
-          <w:iCs/>
-          <w:i/>
-        </w:rPr>
-        <w:t xml:space="preserve">A</w:t>
-      </w:r>
-      <w:r>
-        <w:rPr>
-          <w:iCs/>
-          <w:i/>
-        </w:rPr>
-        <w:t xml:space="preserve">rabidopsis thaliana</w:t>
-      </w:r>
-      <w:r>
-        <w:t xml:space="preserve">.</w:t>
-      </w:r>
-      <w:r>
-        <w:t xml:space="preserve"> </w:t>
-      </w:r>
-      <w:r>
-        <w:rPr>
-          <w:iCs/>
-          <w:i/>
-        </w:rPr>
-        <w:t xml:space="preserve">The Plant Cell</w:t>
+        <w:t xml:space="preserve">Chateigner-Boutin A-L, Colas des Francs-Small C, Fujii S, Okuda K, Tanz SK, Small I. 2013 The e domains of pentatricopeptide repeat proteins from different organelles are not functionally equivalent for RNA editing.</w:t>
+      </w:r>
+      <w:r>
+        <w:t xml:space="preserve"> </w:t>
+      </w:r>
+      <w:r>
+        <w:rPr>
+          <w:iCs/>
+          <w:i/>
+        </w:rPr>
+        <w:t xml:space="preserve">The Plant Journal</w:t>
       </w:r>
       <w:r>
         <w:t xml:space="preserve"> </w:t>
@@ -4500,20 +4946,20 @@
           <w:bCs/>
           <w:b/>
         </w:rPr>
-        <w:t xml:space="preserve">2</w:t>
-      </w:r>
-      <w:r>
-        <w:t xml:space="preserve">, 235–243.</w:t>
-      </w:r>
-    </w:p>
-    <w:bookmarkEnd w:id="92"/>
-    <w:bookmarkStart w:id="93" w:name="ref-zhang2013root"/>
+        <w:t xml:space="preserve">74</w:t>
+      </w:r>
+      <w:r>
+        <w:t xml:space="preserve">, 935–945.</w:t>
+      </w:r>
+    </w:p>
+    <w:bookmarkEnd w:id="101"/>
+    <w:bookmarkStart w:id="102" w:name="ref-fujikura2009coordination"/>
     <w:p>
       <w:pPr>
         <w:pStyle w:val="Bibliography"/>
       </w:pPr>
       <w:r>
-        <w:t xml:space="preserve">35.</w:t>
+        <w:t xml:space="preserve">36.</w:t>
       </w:r>
       <w:r>
         <w:t xml:space="preserve"> </w:t>
@@ -4522,56 +4968,17 @@
         <w:t xml:space="preserve">	</w:t>
       </w:r>
       <w:r>
-        <w:t xml:space="preserve">Zhang M, Wu F, Shi J, Zhu Y, Zhu Z, Gong Q, Hu J. 2013</w:t>
-      </w:r>
-      <w:r>
-        <w:t xml:space="preserve"> </w:t>
-      </w:r>
-      <w:r>
-        <w:rPr>
-          <w:iCs/>
-          <w:i/>
-        </w:rPr>
-        <w:t xml:space="preserve">ROOT HAIR DEFECTIVE3</w:t>
-      </w:r>
-      <w:r>
-        <w:t xml:space="preserve"> </w:t>
-      </w:r>
-      <w:r>
-        <w:t xml:space="preserve">family of dynamin-like GTPases mediates homotypic endoplasmic reticulum fusion and is essential for</w:t>
-      </w:r>
-      <w:r>
-        <w:t xml:space="preserve"> </w:t>
-      </w:r>
-      <w:r>
-        <w:rPr>
-          <w:iCs/>
-          <w:i/>
-        </w:rPr>
-        <w:t xml:space="preserve">A</w:t>
-      </w:r>
-      <w:r>
-        <w:rPr>
-          <w:iCs/>
-          <w:i/>
-        </w:rPr>
-        <w:t xml:space="preserve">rabidopsis</w:t>
-      </w:r>
-      <w:r>
-        <w:t xml:space="preserve"> </w:t>
-      </w:r>
-      <w:r>
-        <w:t xml:space="preserve">development.</w:t>
-      </w:r>
-      <w:r>
-        <w:t xml:space="preserve"> </w:t>
-      </w:r>
-      <w:r>
-        <w:rPr>
-          <w:iCs/>
-          <w:i/>
-        </w:rPr>
-        <w:t xml:space="preserve">Plant Physiology</w:t>
+        <w:t xml:space="preserve">Fujikura U, Horiguchi G, Ponce MR, Micol JL, Tsukaya H. 2009 Coordination of cell proliferation and cell expansion mediated by ribosome-related processes in the leaves of arabidopsis thaliana.</w:t>
+      </w:r>
+      <w:r>
+        <w:t xml:space="preserve"> </w:t>
+      </w:r>
+      <w:r>
+        <w:rPr>
+          <w:iCs/>
+          <w:i/>
+        </w:rPr>
+        <w:t xml:space="preserve">The Plant Journal</w:t>
       </w:r>
       <w:r>
         <w:t xml:space="preserve"> </w:t>
@@ -4581,20 +4988,20 @@
           <w:bCs/>
           <w:b/>
         </w:rPr>
-        <w:t xml:space="preserve">163</w:t>
-      </w:r>
-      <w:r>
-        <w:t xml:space="preserve">, 713–720.</w:t>
-      </w:r>
-    </w:p>
-    <w:bookmarkEnd w:id="93"/>
-    <w:bookmarkStart w:id="94" w:name="ref-mitsuda2006efficient"/>
+        <w:t xml:space="preserve">59</w:t>
+      </w:r>
+      <w:r>
+        <w:t xml:space="preserve">, 499–508.</w:t>
+      </w:r>
+    </w:p>
+    <w:bookmarkEnd w:id="102"/>
+    <w:bookmarkStart w:id="103" w:name="ref-creff2010two"/>
     <w:p>
       <w:pPr>
         <w:pStyle w:val="Bibliography"/>
       </w:pPr>
       <w:r>
-        <w:t xml:space="preserve">36.</w:t>
+        <w:t xml:space="preserve">37.</w:t>
       </w:r>
       <w:r>
         <w:t xml:space="preserve"> </w:t>
@@ -4603,40 +5010,17 @@
         <w:t xml:space="preserve">	</w:t>
       </w:r>
       <w:r>
-        <w:t xml:space="preserve">Mitsuda N, Hiratsu K, Todaka D, Nakashima K, Yamaguchi-Shinozaki K, Ohme-Takagi M. 2006 Efficient production of male and female sterile plants by expression of a chimeric repressor in</w:t>
-      </w:r>
-      <w:r>
-        <w:t xml:space="preserve"> </w:t>
-      </w:r>
-      <w:r>
-        <w:rPr>
-          <w:iCs/>
-          <w:i/>
-        </w:rPr>
-        <w:t xml:space="preserve">A</w:t>
-      </w:r>
-      <w:r>
-        <w:rPr>
-          <w:iCs/>
-          <w:i/>
-        </w:rPr>
-        <w:t xml:space="preserve">rabidopsis</w:t>
-      </w:r>
-      <w:r>
-        <w:t xml:space="preserve"> </w:t>
-      </w:r>
-      <w:r>
-        <w:t xml:space="preserve">and rice.</w:t>
-      </w:r>
-      <w:r>
-        <w:t xml:space="preserve"> </w:t>
-      </w:r>
-      <w:r>
-        <w:rPr>
-          <w:iCs/>
-          <w:i/>
-        </w:rPr>
-        <w:t xml:space="preserve">Plant Biotechnology Journal</w:t>
+        <w:t xml:space="preserve">Creff A, Sormani R, Desnos T. 2010 The two arabidopsis RPS6 genes, encoding for cytoplasmic ribosomal proteins S6, are functionally equivalent.</w:t>
+      </w:r>
+      <w:r>
+        <w:t xml:space="preserve"> </w:t>
+      </w:r>
+      <w:r>
+        <w:rPr>
+          <w:iCs/>
+          <w:i/>
+        </w:rPr>
+        <w:t xml:space="preserve">Plant molecular biology</w:t>
       </w:r>
       <w:r>
         <w:t xml:space="preserve"> </w:t>
@@ -4646,20 +5030,20 @@
           <w:bCs/>
           <w:b/>
         </w:rPr>
-        <w:t xml:space="preserve">4</w:t>
-      </w:r>
-      <w:r>
-        <w:t xml:space="preserve">, 325–332.</w:t>
-      </w:r>
-    </w:p>
-    <w:bookmarkEnd w:id="94"/>
-    <w:bookmarkStart w:id="95" w:name="ref-chateigner2013domainsz"/>
+        <w:t xml:space="preserve">73</w:t>
+      </w:r>
+      <w:r>
+        <w:t xml:space="preserve">, 533–546.</w:t>
+      </w:r>
+    </w:p>
+    <w:bookmarkEnd w:id="103"/>
+    <w:bookmarkStart w:id="104" w:name="ref-kakui2022pollen"/>
     <w:p>
       <w:pPr>
         <w:pStyle w:val="Bibliography"/>
       </w:pPr>
       <w:r>
-        <w:t xml:space="preserve">37.</w:t>
+        <w:t xml:space="preserve">38.</w:t>
       </w:r>
       <w:r>
         <w:t xml:space="preserve"> </w:t>
@@ -4668,17 +5052,81 @@
         <w:t xml:space="preserve">	</w:t>
       </w:r>
       <w:r>
-        <w:t xml:space="preserve">Chateigner-Boutin A-L, Colas des Francs-Small C, Fujii S, Okuda K, Tanz SK, Small I. 2013 The e domains of pentatricopeptide repeat proteins from different organelles are not functionally equivalent for RNA editing.</w:t>
-      </w:r>
-      <w:r>
-        <w:t xml:space="preserve"> </w:t>
-      </w:r>
-      <w:r>
-        <w:rPr>
-          <w:iCs/>
-          <w:i/>
-        </w:rPr>
-        <w:t xml:space="preserve">The Plant Journal</w:t>
+        <w:t xml:space="preserve">Kakui H, Tsuchimatsu T, Yamazaki M, Hatakeyama M, Shimizu KK. 2022 Pollen number and ribosome gene expression altered in a genome-editing mutant of REDUCED POLLEN NUMBER1 gene.</w:t>
+      </w:r>
+      <w:r>
+        <w:t xml:space="preserve"> </w:t>
+      </w:r>
+      <w:r>
+        <w:rPr>
+          <w:iCs/>
+          <w:i/>
+        </w:rPr>
+        <w:t xml:space="preserve">Frontiers in Plant Science</w:t>
+      </w:r>
+      <w:r>
+        <w:t xml:space="preserve">, 3159.</w:t>
+      </w:r>
+    </w:p>
+    <w:bookmarkEnd w:id="104"/>
+    <w:bookmarkStart w:id="105" w:name="ref-hunt2010signalling"/>
+    <w:p>
+      <w:pPr>
+        <w:pStyle w:val="Bibliography"/>
+      </w:pPr>
+      <w:r>
+        <w:t xml:space="preserve">39.</w:t>
+      </w:r>
+      <w:r>
+        <w:t xml:space="preserve"> </w:t>
+      </w:r>
+      <w:r>
+        <w:t xml:space="preserve">	</w:t>
+      </w:r>
+      <w:r>
+        <w:t xml:space="preserve">Hunt L, Bailey KJ, Gray JE. 2010 The signalling peptide EPFL9 is a positive regulator of stomatal development.</w:t>
+      </w:r>
+      <w:r>
+        <w:t xml:space="preserve"> </w:t>
+      </w:r>
+      <w:r>
+        <w:rPr>
+          <w:iCs/>
+          <w:i/>
+        </w:rPr>
+        <w:t xml:space="preserve">New Phytologist</w:t>
+      </w:r>
+      <w:r>
+        <w:t xml:space="preserve">, 609–614.</w:t>
+      </w:r>
+    </w:p>
+    <w:bookmarkEnd w:id="105"/>
+    <w:bookmarkStart w:id="106" w:name="ref-tameshige2016secreted"/>
+    <w:p>
+      <w:pPr>
+        <w:pStyle w:val="Bibliography"/>
+      </w:pPr>
+      <w:r>
+        <w:t xml:space="preserve">40.</w:t>
+      </w:r>
+      <w:r>
+        <w:t xml:space="preserve"> </w:t>
+      </w:r>
+      <w:r>
+        <w:t xml:space="preserve">	</w:t>
+      </w:r>
+      <w:r>
+        <w:t xml:space="preserve">Tameshige T, Okamoto S, Lee JS, Aida M, Tasaka M, Torii KU, Uchida N. 2016 A secreted peptide and its receptors shape the auxin response pattern and leaf margin morphogenesis.</w:t>
+      </w:r>
+      <w:r>
+        <w:t xml:space="preserve"> </w:t>
+      </w:r>
+      <w:r>
+        <w:rPr>
+          <w:iCs/>
+          <w:i/>
+        </w:rPr>
+        <w:t xml:space="preserve">Current Biology</w:t>
       </w:r>
       <w:r>
         <w:t xml:space="preserve"> </w:t>
@@ -4688,20 +5136,20 @@
           <w:bCs/>
           <w:b/>
         </w:rPr>
-        <w:t xml:space="preserve">74</w:t>
-      </w:r>
-      <w:r>
-        <w:t xml:space="preserve">, 935–945.</w:t>
-      </w:r>
-    </w:p>
-    <w:bookmarkEnd w:id="95"/>
-    <w:bookmarkStart w:id="96" w:name="ref-fujikura2009coordination"/>
+        <w:t xml:space="preserve">26</w:t>
+      </w:r>
+      <w:r>
+        <w:t xml:space="preserve">, 2478–2485.</w:t>
+      </w:r>
+    </w:p>
+    <w:bookmarkEnd w:id="106"/>
+    <w:bookmarkStart w:id="107" w:name="ref-abrash2011generation"/>
     <w:p>
       <w:pPr>
         <w:pStyle w:val="Bibliography"/>
       </w:pPr>
       <w:r>
-        <w:t xml:space="preserve">38.</w:t>
+        <w:t xml:space="preserve">41.</w:t>
       </w:r>
       <w:r>
         <w:t xml:space="preserve"> </w:t>
@@ -4710,17 +5158,17 @@
         <w:t xml:space="preserve">	</w:t>
       </w:r>
       <w:r>
-        <w:t xml:space="preserve">Fujikura U, Horiguchi G, Ponce MR, Micol JL, Tsukaya H. 2009 Coordination of cell proliferation and cell expansion mediated by ribosome-related processes in the leaves of arabidopsis thaliana.</w:t>
-      </w:r>
-      <w:r>
-        <w:t xml:space="preserve"> </w:t>
-      </w:r>
-      <w:r>
-        <w:rPr>
-          <w:iCs/>
-          <w:i/>
-        </w:rPr>
-        <w:t xml:space="preserve">The Plant Journal</w:t>
+        <w:t xml:space="preserve">Abrash EB, Davies KA, Bergmann DC. 2011 Generation of signaling specificity in arabidopsis by spatially restricted buffering of ligand–receptor interactions.</w:t>
+      </w:r>
+      <w:r>
+        <w:t xml:space="preserve"> </w:t>
+      </w:r>
+      <w:r>
+        <w:rPr>
+          <w:iCs/>
+          <w:i/>
+        </w:rPr>
+        <w:t xml:space="preserve">The Plant Cell</w:t>
       </w:r>
       <w:r>
         <w:t xml:space="preserve"> </w:t>
@@ -4730,205 +5178,15 @@
           <w:bCs/>
           <w:b/>
         </w:rPr>
-        <w:t xml:space="preserve">59</w:t>
-      </w:r>
-      <w:r>
-        <w:t xml:space="preserve">, 499–508.</w:t>
-      </w:r>
-    </w:p>
-    <w:bookmarkEnd w:id="96"/>
-    <w:bookmarkStart w:id="97" w:name="ref-creff2010two"/>
-    <w:p>
-      <w:pPr>
-        <w:pStyle w:val="Bibliography"/>
-      </w:pPr>
-      <w:r>
-        <w:t xml:space="preserve">39.</w:t>
-      </w:r>
-      <w:r>
-        <w:t xml:space="preserve"> </w:t>
-      </w:r>
-      <w:r>
-        <w:t xml:space="preserve">	</w:t>
-      </w:r>
-      <w:r>
-        <w:t xml:space="preserve">Creff A, Sormani R, Desnos T. 2010 The two arabidopsis RPS6 genes, encoding for cytoplasmic ribosomal proteins S6, are functionally equivalent.</w:t>
-      </w:r>
-      <w:r>
-        <w:t xml:space="preserve"> </w:t>
-      </w:r>
-      <w:r>
-        <w:rPr>
-          <w:iCs/>
-          <w:i/>
-        </w:rPr>
-        <w:t xml:space="preserve">Plant molecular biology</w:t>
-      </w:r>
-      <w:r>
-        <w:t xml:space="preserve"> </w:t>
-      </w:r>
-      <w:r>
-        <w:rPr>
-          <w:bCs/>
-          <w:b/>
-        </w:rPr>
-        <w:t xml:space="preserve">73</w:t>
-      </w:r>
-      <w:r>
-        <w:t xml:space="preserve">, 533–546.</w:t>
-      </w:r>
-    </w:p>
-    <w:bookmarkEnd w:id="97"/>
-    <w:bookmarkStart w:id="98" w:name="ref-kakui2022pollen"/>
-    <w:p>
-      <w:pPr>
-        <w:pStyle w:val="Bibliography"/>
-      </w:pPr>
-      <w:r>
-        <w:t xml:space="preserve">40.</w:t>
-      </w:r>
-      <w:r>
-        <w:t xml:space="preserve"> </w:t>
-      </w:r>
-      <w:r>
-        <w:t xml:space="preserve">	</w:t>
-      </w:r>
-      <w:r>
-        <w:t xml:space="preserve">Kakui H, Tsuchimatsu T, Yamazaki M, Hatakeyama M, Shimizu KK. 2022 Pollen number and ribosome gene expression altered in a genome-editing mutant of REDUCED POLLEN NUMBER1 gene.</w:t>
-      </w:r>
-      <w:r>
-        <w:t xml:space="preserve"> </w:t>
-      </w:r>
-      <w:r>
-        <w:rPr>
-          <w:iCs/>
-          <w:i/>
-        </w:rPr>
-        <w:t xml:space="preserve">Frontiers in Plant Science</w:t>
-      </w:r>
-      <w:r>
-        <w:t xml:space="preserve">, 3159.</w:t>
-      </w:r>
-    </w:p>
-    <w:bookmarkEnd w:id="98"/>
-    <w:bookmarkStart w:id="99" w:name="ref-hunt2010signalling"/>
-    <w:p>
-      <w:pPr>
-        <w:pStyle w:val="Bibliography"/>
-      </w:pPr>
-      <w:r>
-        <w:t xml:space="preserve">41.</w:t>
-      </w:r>
-      <w:r>
-        <w:t xml:space="preserve"> </w:t>
-      </w:r>
-      <w:r>
-        <w:t xml:space="preserve">	</w:t>
-      </w:r>
-      <w:r>
-        <w:t xml:space="preserve">Hunt L, Bailey KJ, Gray JE. 2010 The signalling peptide EPFL9 is a positive regulator of stomatal development.</w:t>
-      </w:r>
-      <w:r>
-        <w:t xml:space="preserve"> </w:t>
-      </w:r>
-      <w:r>
-        <w:rPr>
-          <w:iCs/>
-          <w:i/>
-        </w:rPr>
-        <w:t xml:space="preserve">New Phytologist</w:t>
-      </w:r>
-      <w:r>
-        <w:t xml:space="preserve">, 609–614.</w:t>
-      </w:r>
-    </w:p>
-    <w:bookmarkEnd w:id="99"/>
-    <w:bookmarkStart w:id="100" w:name="ref-tameshige2016secreted"/>
-    <w:p>
-      <w:pPr>
-        <w:pStyle w:val="Bibliography"/>
-      </w:pPr>
-      <w:r>
-        <w:t xml:space="preserve">42.</w:t>
-      </w:r>
-      <w:r>
-        <w:t xml:space="preserve"> </w:t>
-      </w:r>
-      <w:r>
-        <w:t xml:space="preserve">	</w:t>
-      </w:r>
-      <w:r>
-        <w:t xml:space="preserve">Tameshige T, Okamoto S, Lee JS, Aida M, Tasaka M, Torii KU, Uchida N. 2016 A secreted peptide and its receptors shape the auxin response pattern and leaf margin morphogenesis.</w:t>
-      </w:r>
-      <w:r>
-        <w:t xml:space="preserve"> </w:t>
-      </w:r>
-      <w:r>
-        <w:rPr>
-          <w:iCs/>
-          <w:i/>
-        </w:rPr>
-        <w:t xml:space="preserve">Current Biology</w:t>
-      </w:r>
-      <w:r>
-        <w:t xml:space="preserve"> </w:t>
-      </w:r>
-      <w:r>
-        <w:rPr>
-          <w:bCs/>
-          <w:b/>
-        </w:rPr>
-        <w:t xml:space="preserve">26</w:t>
-      </w:r>
-      <w:r>
-        <w:t xml:space="preserve">, 2478–2485.</w:t>
-      </w:r>
-    </w:p>
-    <w:bookmarkEnd w:id="100"/>
-    <w:bookmarkStart w:id="101" w:name="ref-abrash2011generation"/>
-    <w:p>
-      <w:pPr>
-        <w:pStyle w:val="Bibliography"/>
-      </w:pPr>
-      <w:r>
-        <w:t xml:space="preserve">43.</w:t>
-      </w:r>
-      <w:r>
-        <w:t xml:space="preserve"> </w:t>
-      </w:r>
-      <w:r>
-        <w:t xml:space="preserve">	</w:t>
-      </w:r>
-      <w:r>
-        <w:t xml:space="preserve">Abrash EB, Davies KA, Bergmann DC. 2011 Generation of signaling specificity in arabidopsis by spatially restricted buffering of ligand–receptor interactions.</w:t>
-      </w:r>
-      <w:r>
-        <w:t xml:space="preserve"> </w:t>
-      </w:r>
-      <w:r>
-        <w:rPr>
-          <w:iCs/>
-          <w:i/>
-        </w:rPr>
-        <w:t xml:space="preserve">The Plant Cell</w:t>
-      </w:r>
-      <w:r>
-        <w:t xml:space="preserve"> </w:t>
-      </w:r>
-      <w:r>
-        <w:rPr>
-          <w:bCs/>
-          <w:b/>
-        </w:rPr>
         <w:t xml:space="preserve">23</w:t>
       </w:r>
       <w:r>
         <w:t xml:space="preserve">, 2864–2879.</w:t>
       </w:r>
     </w:p>
-    <w:bookmarkEnd w:id="101"/>
-    <w:bookmarkEnd w:id="102"/>
-    <w:bookmarkEnd w:id="103"/>
+    <w:bookmarkEnd w:id="107"/>
+    <w:bookmarkEnd w:id="108"/>
+    <w:bookmarkEnd w:id="109"/>
     <w:sectPr/>
   </w:body>
 </w:document>

</xml_diff>